<commit_message>
se sigue avanzando con los dos documentos
</commit_message>
<xml_diff>
--- a/Mejoras de la aplicación.docx
+++ b/Mejoras de la aplicación.docx
@@ -42,13 +42,7 @@
         <w:rPr>
           <w:sz w:val="24"/>
         </w:rPr>
-        <w:t>Gestionar etapa y cronograma</w:t>
-      </w:r>
-      <w:r>
-        <w:rPr>
-          <w:sz w:val="24"/>
-        </w:rPr>
-        <w:t xml:space="preserve">: </w:t>
+        <w:t xml:space="preserve">Gestionar etapa y cronograma: </w:t>
       </w:r>
     </w:p>
     <w:p>
@@ -123,8 +117,8 @@
         </w:rPr>
         <w:drawing>
           <wp:inline distT="0" distB="0" distL="0" distR="0" wp14:anchorId="58380472" wp14:editId="780F777B">
-            <wp:extent cx="2505350" cy="2764342"/>
-            <wp:effectExtent l="0" t="0" r="9525" b="0"/>
+            <wp:extent cx="1791801" cy="1977030"/>
+            <wp:effectExtent l="0" t="0" r="0" b="4445"/>
             <wp:docPr id="1" name="Imagen 1"/>
             <wp:cNvGraphicFramePr>
               <a:graphicFrameLocks xmlns:a="http://schemas.openxmlformats.org/drawingml/2006/main" noChangeAspect="1"/>
@@ -144,7 +138,7 @@
                   <pic:spPr bwMode="auto">
                     <a:xfrm>
                       <a:off x="0" y="0"/>
-                      <a:ext cx="2504520" cy="2763426"/>
+                      <a:ext cx="1791208" cy="1976375"/>
                     </a:xfrm>
                     <a:prstGeom prst="rect">
                       <a:avLst/>
@@ -192,12 +186,492 @@
         </w:rPr>
         <w:t>Cuando se registra la convocatoria debe mostrar en el combo de formulario de etapa y cronograma; es decir que la página debe actualizarse en el momento que se registra la convocatoria.</w:t>
       </w:r>
+    </w:p>
+    <w:p>
+      <w:pPr>
+        <w:rPr>
+          <w:sz w:val="24"/>
+          <w:szCs w:val="28"/>
+          <w:lang w:val="es-PE"/>
+        </w:rPr>
+      </w:pPr>
+    </w:p>
+    <w:p>
+      <w:pPr>
+        <w:pStyle w:val="Prrafodelista"/>
+        <w:numPr>
+          <w:ilvl w:val="0"/>
+          <w:numId w:val="1"/>
+        </w:numPr>
+        <w:rPr>
+          <w:b/>
+          <w:sz w:val="24"/>
+          <w:szCs w:val="28"/>
+          <w:lang w:val="es-PE"/>
+        </w:rPr>
+      </w:pPr>
+      <w:r>
+        <w:rPr>
+          <w:b/>
+          <w:sz w:val="24"/>
+          <w:szCs w:val="28"/>
+          <w:lang w:val="es-PE"/>
+        </w:rPr>
+        <w:t>Gestionar experiencia del Puesto.</w:t>
+      </w:r>
+    </w:p>
+    <w:p>
+      <w:pPr>
+        <w:pStyle w:val="Prrafodelista"/>
+        <w:numPr>
+          <w:ilvl w:val="1"/>
+          <w:numId w:val="1"/>
+        </w:numPr>
+        <w:rPr>
+          <w:sz w:val="24"/>
+          <w:szCs w:val="28"/>
+          <w:lang w:val="es-PE"/>
+        </w:rPr>
+      </w:pPr>
+      <w:r>
+        <w:rPr>
+          <w:sz w:val="24"/>
+          <w:szCs w:val="28"/>
+          <w:lang w:val="es-PE"/>
+        </w:rPr>
+        <w:t>Agregar</w:t>
+      </w:r>
+      <w:r>
+        <w:rPr>
+          <w:sz w:val="24"/>
+          <w:szCs w:val="28"/>
+          <w:lang w:val="es-PE"/>
+        </w:rPr>
+        <w:t xml:space="preserve"> </w:t>
+      </w:r>
+      <w:r>
+        <w:rPr>
+          <w:sz w:val="24"/>
+          <w:szCs w:val="28"/>
+          <w:lang w:val="es-PE"/>
+        </w:rPr>
+        <w:t xml:space="preserve">conocimiento requerido </w:t>
+      </w:r>
+      <w:r>
+        <w:rPr>
+          <w:sz w:val="24"/>
+          <w:szCs w:val="28"/>
+          <w:lang w:val="es-PE"/>
+        </w:rPr>
+        <w:t xml:space="preserve">(profesional) </w:t>
+      </w:r>
+      <w:r>
+        <w:rPr>
+          <w:sz w:val="24"/>
+          <w:szCs w:val="28"/>
+          <w:lang w:val="es-PE"/>
+        </w:rPr>
+        <w:t>y adicional</w:t>
+      </w:r>
+      <w:r>
+        <w:rPr>
+          <w:sz w:val="24"/>
+          <w:szCs w:val="28"/>
+          <w:lang w:val="es-PE"/>
+        </w:rPr>
+        <w:t xml:space="preserve"> al trabajo, como se ve en la imagen.</w:t>
+      </w:r>
+      <w:r>
+        <w:rPr>
+          <w:sz w:val="24"/>
+          <w:szCs w:val="28"/>
+          <w:lang w:val="es-PE"/>
+        </w:rPr>
+        <w:t xml:space="preserve"> </w:t>
+      </w:r>
+    </w:p>
+    <w:p>
+      <w:pPr>
+        <w:pStyle w:val="Prrafodelista"/>
+        <w:ind w:left="1440"/>
+        <w:rPr>
+          <w:sz w:val="24"/>
+          <w:szCs w:val="28"/>
+          <w:lang w:val="es-PE"/>
+        </w:rPr>
+      </w:pPr>
+    </w:p>
+    <w:p>
+      <w:pPr>
+        <w:pStyle w:val="Prrafodelista"/>
+        <w:ind w:left="1440"/>
+        <w:jc w:val="center"/>
+        <w:rPr>
+          <w:sz w:val="24"/>
+          <w:szCs w:val="28"/>
+          <w:lang w:val="es-PE"/>
+        </w:rPr>
+      </w:pPr>
+      <w:r>
+        <w:rPr>
+          <w:noProof/>
+          <w:sz w:val="24"/>
+          <w:szCs w:val="28"/>
+          <w:lang w:eastAsia="es-ES"/>
+        </w:rPr>
+        <w:drawing>
+          <wp:inline distT="0" distB="0" distL="0" distR="0">
+            <wp:extent cx="1924334" cy="999655"/>
+            <wp:effectExtent l="0" t="0" r="0" b="0"/>
+            <wp:docPr id="2" name="Imagen 2"/>
+            <wp:cNvGraphicFramePr>
+              <a:graphicFrameLocks xmlns:a="http://schemas.openxmlformats.org/drawingml/2006/main" noChangeAspect="1"/>
+            </wp:cNvGraphicFramePr>
+            <a:graphic xmlns:a="http://schemas.openxmlformats.org/drawingml/2006/main">
+              <a:graphicData uri="http://schemas.openxmlformats.org/drawingml/2006/picture">
+                <pic:pic xmlns:pic="http://schemas.openxmlformats.org/drawingml/2006/picture">
+                  <pic:nvPicPr>
+                    <pic:cNvPr id="0" name="Picture 1"/>
+                    <pic:cNvPicPr>
+                      <a:picLocks noChangeAspect="1" noChangeArrowheads="1"/>
+                    </pic:cNvPicPr>
+                  </pic:nvPicPr>
+                  <pic:blipFill rotWithShape="1">
+                    <a:blip r:embed="rId7" cstate="print">
+                      <a:extLst>
+                        <a:ext uri="{28A0092B-C50C-407E-A947-70E740481C1C}">
+                          <a14:useLocalDpi xmlns:a14="http://schemas.microsoft.com/office/drawing/2010/main" val="0"/>
+                        </a:ext>
+                      </a:extLst>
+                    </a:blip>
+                    <a:srcRect l="1070" b="3549"/>
+                    <a:stretch/>
+                  </pic:blipFill>
+                  <pic:spPr bwMode="auto">
+                    <a:xfrm>
+                      <a:off x="0" y="0"/>
+                      <a:ext cx="1932243" cy="1003764"/>
+                    </a:xfrm>
+                    <a:prstGeom prst="rect">
+                      <a:avLst/>
+                    </a:prstGeom>
+                    <a:noFill/>
+                    <a:ln>
+                      <a:noFill/>
+                    </a:ln>
+                    <a:extLst>
+                      <a:ext uri="{53640926-AAD7-44D8-BBD7-CCE9431645EC}">
+                        <a14:shadowObscured xmlns:a14="http://schemas.microsoft.com/office/drawing/2010/main"/>
+                      </a:ext>
+                    </a:extLst>
+                  </pic:spPr>
+                </pic:pic>
+              </a:graphicData>
+            </a:graphic>
+          </wp:inline>
+        </w:drawing>
+      </w:r>
+    </w:p>
+    <w:p>
+      <w:pPr>
+        <w:pStyle w:val="Prrafodelista"/>
+        <w:numPr>
+          <w:ilvl w:val="0"/>
+          <w:numId w:val="1"/>
+        </w:numPr>
+        <w:rPr>
+          <w:sz w:val="24"/>
+          <w:szCs w:val="28"/>
+          <w:lang w:val="es-PE"/>
+        </w:rPr>
+      </w:pPr>
+      <w:r>
+        <w:rPr>
+          <w:sz w:val="24"/>
+          <w:szCs w:val="28"/>
+          <w:lang w:val="es-PE"/>
+        </w:rPr>
+        <w:t>Gestionar Pregunta:</w:t>
+      </w:r>
+    </w:p>
+    <w:p>
+      <w:pPr>
+        <w:pStyle w:val="Prrafodelista"/>
+        <w:numPr>
+          <w:ilvl w:val="1"/>
+          <w:numId w:val="1"/>
+        </w:numPr>
+        <w:rPr>
+          <w:sz w:val="24"/>
+          <w:szCs w:val="28"/>
+          <w:lang w:val="es-PE"/>
+        </w:rPr>
+      </w:pPr>
+      <w:r>
+        <w:rPr>
+          <w:sz w:val="24"/>
+          <w:szCs w:val="28"/>
+          <w:lang w:val="es-PE"/>
+        </w:rPr>
+        <w:t>Cuando se quiere hacer una modificación el valor registrado en puntaje incorrecto no aparece.</w:t>
+      </w:r>
+    </w:p>
+    <w:p>
+      <w:pPr>
+        <w:pStyle w:val="Prrafodelista"/>
+        <w:numPr>
+          <w:ilvl w:val="1"/>
+          <w:numId w:val="1"/>
+        </w:numPr>
+        <w:rPr>
+          <w:sz w:val="24"/>
+          <w:szCs w:val="28"/>
+          <w:lang w:val="es-PE"/>
+        </w:rPr>
+      </w:pPr>
+      <w:r>
+        <w:rPr>
+          <w:sz w:val="24"/>
+          <w:szCs w:val="28"/>
+          <w:lang w:val="es-PE"/>
+        </w:rPr>
+        <w:t>Cabe indicar que cuando se registra 0 en el puntaje incorrecto no aparece pero si aparece con otros valores como -1, -2, -3.</w:t>
+      </w:r>
+      <w:r>
+        <w:rPr>
+          <w:sz w:val="24"/>
+          <w:szCs w:val="28"/>
+          <w:lang w:val="es-PE"/>
+        </w:rPr>
+        <w:t xml:space="preserve"> </w:t>
+      </w:r>
+      <w:r>
+        <w:rPr>
+          <w:color w:val="FF0000"/>
+          <w:sz w:val="24"/>
+          <w:szCs w:val="28"/>
+          <w:lang w:val="es-PE"/>
+        </w:rPr>
+        <w:t>HAY QUE REVISAR.</w:t>
+      </w:r>
       <w:bookmarkStart w:id="0" w:name="_GoBack"/>
       <w:bookmarkEnd w:id="0"/>
     </w:p>
+    <w:p>
+      <w:pPr>
+        <w:jc w:val="center"/>
+        <w:rPr>
+          <w:sz w:val="24"/>
+          <w:szCs w:val="28"/>
+          <w:lang w:val="es-PE"/>
+        </w:rPr>
+      </w:pPr>
+      <w:r>
+        <w:rPr>
+          <w:noProof/>
+          <w:lang w:eastAsia="es-ES"/>
+        </w:rPr>
+        <w:drawing>
+          <wp:anchor distT="0" distB="0" distL="114300" distR="114300" simplePos="0" relativeHeight="251658240" behindDoc="0" locked="0" layoutInCell="1" allowOverlap="1" wp14:anchorId="754A9A13" wp14:editId="4A05B2AE">
+            <wp:simplePos x="0" y="0"/>
+            <wp:positionH relativeFrom="column">
+              <wp:posOffset>2011651</wp:posOffset>
+            </wp:positionH>
+            <wp:positionV relativeFrom="paragraph">
+              <wp:posOffset>0</wp:posOffset>
+            </wp:positionV>
+            <wp:extent cx="2158678" cy="2431352"/>
+            <wp:effectExtent l="0" t="0" r="0" b="7620"/>
+            <wp:wrapNone/>
+            <wp:docPr id="4" name="Imagen 4"/>
+            <wp:cNvGraphicFramePr>
+              <a:graphicFrameLocks xmlns:a="http://schemas.openxmlformats.org/drawingml/2006/main" noChangeAspect="1"/>
+            </wp:cNvGraphicFramePr>
+            <a:graphic xmlns:a="http://schemas.openxmlformats.org/drawingml/2006/main">
+              <a:graphicData uri="http://schemas.openxmlformats.org/drawingml/2006/picture">
+                <pic:pic xmlns:pic="http://schemas.openxmlformats.org/drawingml/2006/picture">
+                  <pic:nvPicPr>
+                    <pic:cNvPr id="0" name=""/>
+                    <pic:cNvPicPr/>
+                  </pic:nvPicPr>
+                  <pic:blipFill rotWithShape="1">
+                    <a:blip r:embed="rId8" cstate="print">
+                      <a:extLst>
+                        <a:ext uri="{28A0092B-C50C-407E-A947-70E740481C1C}">
+                          <a14:useLocalDpi xmlns:a14="http://schemas.microsoft.com/office/drawing/2010/main" val="0"/>
+                        </a:ext>
+                      </a:extLst>
+                    </a:blip>
+                    <a:srcRect l="26223" t="9393" r="27299" b="6854"/>
+                    <a:stretch/>
+                  </pic:blipFill>
+                  <pic:spPr bwMode="auto">
+                    <a:xfrm>
+                      <a:off x="0" y="0"/>
+                      <a:ext cx="2158678" cy="2431352"/>
+                    </a:xfrm>
+                    <a:prstGeom prst="rect">
+                      <a:avLst/>
+                    </a:prstGeom>
+                    <a:ln>
+                      <a:noFill/>
+                    </a:ln>
+                    <a:extLst>
+                      <a:ext uri="{53640926-AAD7-44D8-BBD7-CCE9431645EC}">
+                        <a14:shadowObscured xmlns:a14="http://schemas.microsoft.com/office/drawing/2010/main"/>
+                      </a:ext>
+                    </a:extLst>
+                  </pic:spPr>
+                </pic:pic>
+              </a:graphicData>
+            </a:graphic>
+            <wp14:sizeRelH relativeFrom="page">
+              <wp14:pctWidth>0</wp14:pctWidth>
+            </wp14:sizeRelH>
+            <wp14:sizeRelV relativeFrom="page">
+              <wp14:pctHeight>0</wp14:pctHeight>
+            </wp14:sizeRelV>
+          </wp:anchor>
+        </w:drawing>
+      </w:r>
+    </w:p>
+    <w:p>
+      <w:pPr>
+        <w:rPr>
+          <w:sz w:val="24"/>
+          <w:szCs w:val="28"/>
+          <w:lang w:val="es-PE"/>
+        </w:rPr>
+      </w:pPr>
+    </w:p>
+    <w:p>
+      <w:pPr>
+        <w:rPr>
+          <w:sz w:val="24"/>
+          <w:szCs w:val="28"/>
+          <w:lang w:val="es-PE"/>
+        </w:rPr>
+      </w:pPr>
+    </w:p>
+    <w:p>
+      <w:pPr>
+        <w:rPr>
+          <w:sz w:val="24"/>
+          <w:szCs w:val="28"/>
+          <w:lang w:val="es-PE"/>
+        </w:rPr>
+      </w:pPr>
+    </w:p>
+    <w:p>
+      <w:pPr>
+        <w:rPr>
+          <w:sz w:val="24"/>
+          <w:szCs w:val="28"/>
+          <w:lang w:val="es-PE"/>
+        </w:rPr>
+      </w:pPr>
+    </w:p>
+    <w:p>
+      <w:pPr>
+        <w:tabs>
+          <w:tab w:val="left" w:pos="7117"/>
+        </w:tabs>
+        <w:rPr>
+          <w:sz w:val="24"/>
+          <w:szCs w:val="28"/>
+          <w:lang w:val="es-PE"/>
+        </w:rPr>
+      </w:pPr>
+      <w:r>
+        <w:rPr>
+          <w:noProof/>
+          <w:lang w:eastAsia="es-ES"/>
+        </w:rPr>
+        <mc:AlternateContent>
+          <mc:Choice Requires="wps">
+            <w:drawing>
+              <wp:anchor distT="0" distB="0" distL="114300" distR="114300" simplePos="0" relativeHeight="251659264" behindDoc="0" locked="0" layoutInCell="1" allowOverlap="1" wp14:anchorId="35256FA2" wp14:editId="78386D65">
+                <wp:simplePos x="0" y="0"/>
+                <wp:positionH relativeFrom="column">
+                  <wp:posOffset>3586480</wp:posOffset>
+                </wp:positionH>
+                <wp:positionV relativeFrom="paragraph">
+                  <wp:posOffset>139700</wp:posOffset>
+                </wp:positionV>
+                <wp:extent cx="845185" cy="221615"/>
+                <wp:effectExtent l="38100" t="0" r="12065" b="83185"/>
+                <wp:wrapNone/>
+                <wp:docPr id="7" name="7 Conector recto de flecha"/>
+                <wp:cNvGraphicFramePr/>
+                <a:graphic xmlns:a="http://schemas.openxmlformats.org/drawingml/2006/main">
+                  <a:graphicData uri="http://schemas.microsoft.com/office/word/2010/wordprocessingShape">
+                    <wps:wsp>
+                      <wps:cNvCnPr/>
+                      <wps:spPr>
+                        <a:xfrm flipH="1">
+                          <a:off x="0" y="0"/>
+                          <a:ext cx="845185" cy="221615"/>
+                        </a:xfrm>
+                        <a:prstGeom prst="straightConnector1">
+                          <a:avLst/>
+                        </a:prstGeom>
+                        <a:ln>
+                          <a:tailEnd type="arrow"/>
+                        </a:ln>
+                      </wps:spPr>
+                      <wps:style>
+                        <a:lnRef idx="1">
+                          <a:schemeClr val="accent2"/>
+                        </a:lnRef>
+                        <a:fillRef idx="0">
+                          <a:schemeClr val="accent2"/>
+                        </a:fillRef>
+                        <a:effectRef idx="0">
+                          <a:schemeClr val="accent2"/>
+                        </a:effectRef>
+                        <a:fontRef idx="minor">
+                          <a:schemeClr val="tx1"/>
+                        </a:fontRef>
+                      </wps:style>
+                      <wps:bodyPr/>
+                    </wps:wsp>
+                  </a:graphicData>
+                </a:graphic>
+                <wp14:sizeRelH relativeFrom="margin">
+                  <wp14:pctWidth>0</wp14:pctWidth>
+                </wp14:sizeRelH>
+                <wp14:sizeRelV relativeFrom="margin">
+                  <wp14:pctHeight>0</wp14:pctHeight>
+                </wp14:sizeRelV>
+              </wp:anchor>
+            </w:drawing>
+          </mc:Choice>
+          <mc:Fallback>
+            <w:pict>
+              <v:shapetype id="_x0000_t32" coordsize="21600,21600" o:spt="32" o:oned="t" path="m,l21600,21600e" filled="f">
+                <v:path arrowok="t" fillok="f" o:connecttype="none"/>
+                <o:lock v:ext="edit" shapetype="t"/>
+              </v:shapetype>
+              <v:shape id="7 Conector recto de flecha" o:spid="_x0000_s1026" type="#_x0000_t32" style="position:absolute;margin-left:282.4pt;margin-top:11pt;width:66.55pt;height:17.45pt;flip:x;z-index:251659264;visibility:visible;mso-wrap-style:square;mso-width-percent:0;mso-height-percent:0;mso-wrap-distance-left:9pt;mso-wrap-distance-top:0;mso-wrap-distance-right:9pt;mso-wrap-distance-bottom:0;mso-position-horizontal:absolute;mso-position-horizontal-relative:text;mso-position-vertical:absolute;mso-position-vertical-relative:text;mso-width-percent:0;mso-height-percent:0;mso-width-relative:margin;mso-height-relative:margin" o:gfxdata="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" strokecolor="#bc4542 [3045]">
+                <v:stroke endarrow="open"/>
+              </v:shape>
+            </w:pict>
+          </mc:Fallback>
+        </mc:AlternateContent>
+      </w:r>
+      <w:r>
+        <w:rPr>
+          <w:sz w:val="24"/>
+          <w:szCs w:val="28"/>
+          <w:lang w:val="es-PE"/>
+        </w:rPr>
+        <w:tab/>
+        <w:t>Arreglar</w:t>
+      </w:r>
+    </w:p>
     <w:sectPr>
       <w:pgSz w:w="11906" w:h="16838"/>
-      <w:pgMar w:top="1417" w:right="1701" w:bottom="1417" w:left="1701" w:header="708" w:footer="708" w:gutter="0"/>
+      <w:pgMar w:top="709" w:right="1701" w:bottom="567" w:left="1701" w:header="708" w:footer="708" w:gutter="0"/>
       <w:cols w:space="708"/>
       <w:docGrid w:linePitch="360"/>
     </w:sectPr>
@@ -323,9 +797,95 @@
     </w:lvl>
   </w:abstractNum>
   <w:abstractNum w:abstractNumId="1">
+    <w:nsid w:val="320A625E"/>
+    <w:multiLevelType w:val="hybridMultilevel"/>
+    <w:tmpl w:val="E65E6834"/>
+    <w:lvl w:ilvl="0" w:tplc="0C0A000F">
+      <w:start w:val="1"/>
+      <w:numFmt w:val="decimal"/>
+      <w:lvlText w:val="%1."/>
+      <w:lvlJc w:val="left"/>
+      <w:pPr>
+        <w:ind w:left="720" w:hanging="360"/>
+      </w:pPr>
+    </w:lvl>
+    <w:lvl w:ilvl="1" w:tplc="0C0A0019" w:tentative="1">
+      <w:start w:val="1"/>
+      <w:numFmt w:val="lowerLetter"/>
+      <w:lvlText w:val="%2."/>
+      <w:lvlJc w:val="left"/>
+      <w:pPr>
+        <w:ind w:left="1440" w:hanging="360"/>
+      </w:pPr>
+    </w:lvl>
+    <w:lvl w:ilvl="2" w:tplc="0C0A001B" w:tentative="1">
+      <w:start w:val="1"/>
+      <w:numFmt w:val="lowerRoman"/>
+      <w:lvlText w:val="%3."/>
+      <w:lvlJc w:val="right"/>
+      <w:pPr>
+        <w:ind w:left="2160" w:hanging="180"/>
+      </w:pPr>
+    </w:lvl>
+    <w:lvl w:ilvl="3" w:tplc="0C0A000F" w:tentative="1">
+      <w:start w:val="1"/>
+      <w:numFmt w:val="decimal"/>
+      <w:lvlText w:val="%4."/>
+      <w:lvlJc w:val="left"/>
+      <w:pPr>
+        <w:ind w:left="2880" w:hanging="360"/>
+      </w:pPr>
+    </w:lvl>
+    <w:lvl w:ilvl="4" w:tplc="0C0A0019" w:tentative="1">
+      <w:start w:val="1"/>
+      <w:numFmt w:val="lowerLetter"/>
+      <w:lvlText w:val="%5."/>
+      <w:lvlJc w:val="left"/>
+      <w:pPr>
+        <w:ind w:left="3600" w:hanging="360"/>
+      </w:pPr>
+    </w:lvl>
+    <w:lvl w:ilvl="5" w:tplc="0C0A001B" w:tentative="1">
+      <w:start w:val="1"/>
+      <w:numFmt w:val="lowerRoman"/>
+      <w:lvlText w:val="%6."/>
+      <w:lvlJc w:val="right"/>
+      <w:pPr>
+        <w:ind w:left="4320" w:hanging="180"/>
+      </w:pPr>
+    </w:lvl>
+    <w:lvl w:ilvl="6" w:tplc="0C0A000F" w:tentative="1">
+      <w:start w:val="1"/>
+      <w:numFmt w:val="decimal"/>
+      <w:lvlText w:val="%7."/>
+      <w:lvlJc w:val="left"/>
+      <w:pPr>
+        <w:ind w:left="5040" w:hanging="360"/>
+      </w:pPr>
+    </w:lvl>
+    <w:lvl w:ilvl="7" w:tplc="0C0A0019" w:tentative="1">
+      <w:start w:val="1"/>
+      <w:numFmt w:val="lowerLetter"/>
+      <w:lvlText w:val="%8."/>
+      <w:lvlJc w:val="left"/>
+      <w:pPr>
+        <w:ind w:left="5760" w:hanging="360"/>
+      </w:pPr>
+    </w:lvl>
+    <w:lvl w:ilvl="8" w:tplc="0C0A001B" w:tentative="1">
+      <w:start w:val="1"/>
+      <w:numFmt w:val="lowerRoman"/>
+      <w:lvlText w:val="%9."/>
+      <w:lvlJc w:val="right"/>
+      <w:pPr>
+        <w:ind w:left="6480" w:hanging="180"/>
+      </w:pPr>
+    </w:lvl>
+  </w:abstractNum>
+  <w:abstractNum w:abstractNumId="2">
     <w:nsid w:val="4A0B3F70"/>
     <w:multiLevelType w:val="hybridMultilevel"/>
-    <w:tmpl w:val="C3C4B012"/>
+    <w:tmpl w:val="5DF61BB2"/>
     <w:lvl w:ilvl="0" w:tplc="4B2C3D44">
       <w:start w:val="1"/>
       <w:numFmt w:val="decimal"/>
@@ -417,7 +977,7 @@
       </w:pPr>
     </w:lvl>
   </w:abstractNum>
-  <w:abstractNum w:abstractNumId="2">
+  <w:abstractNum w:abstractNumId="3">
     <w:nsid w:val="7E5F52C8"/>
     <w:multiLevelType w:val="hybridMultilevel"/>
     <w:tmpl w:val="EEF4AF50"/>
@@ -531,13 +1091,16 @@
     </w:lvl>
   </w:abstractNum>
   <w:num w:numId="1">
-    <w:abstractNumId w:val="1"/>
+    <w:abstractNumId w:val="2"/>
   </w:num>
   <w:num w:numId="2">
-    <w:abstractNumId w:val="2"/>
+    <w:abstractNumId w:val="3"/>
   </w:num>
   <w:num w:numId="3">
     <w:abstractNumId w:val="0"/>
+  </w:num>
+  <w:num w:numId="4">
+    <w:abstractNumId w:val="1"/>
   </w:num>
 </w:numbering>
 </file>

</xml_diff>

<commit_message>
se sigue redactando las mejoras y la revisión de los requerimientos funcionales de la aplicación
</commit_message>
<xml_diff>
--- a/Mejoras de la aplicación.docx
+++ b/Mejoras de la aplicación.docx
@@ -454,8 +454,6 @@
         </w:rPr>
         <w:t>HAY QUE REVISAR.</w:t>
       </w:r>
-      <w:bookmarkStart w:id="0" w:name="_GoBack"/>
-      <w:bookmarkEnd w:id="0"/>
     </w:p>
     <w:p>
       <w:pPr>
@@ -668,6 +666,204 @@
         <w:tab/>
         <w:t>Arreglar</w:t>
       </w:r>
+    </w:p>
+    <w:p>
+      <w:pPr>
+        <w:pStyle w:val="Prrafodelista"/>
+        <w:numPr>
+          <w:ilvl w:val="0"/>
+          <w:numId w:val="1"/>
+        </w:numPr>
+        <w:tabs>
+          <w:tab w:val="left" w:pos="7117"/>
+        </w:tabs>
+        <w:rPr>
+          <w:sz w:val="24"/>
+          <w:szCs w:val="28"/>
+          <w:lang w:val="es-PE"/>
+        </w:rPr>
+      </w:pPr>
+      <w:bookmarkStart w:id="0" w:name="_GoBack"/>
+      <w:r>
+        <w:rPr>
+          <w:noProof/>
+          <w:sz w:val="24"/>
+          <w:szCs w:val="28"/>
+          <w:lang w:eastAsia="es-ES"/>
+        </w:rPr>
+        <w:lastRenderedPageBreak/>
+        <mc:AlternateContent>
+          <mc:Choice Requires="wps">
+            <w:drawing>
+              <wp:anchor distT="0" distB="0" distL="114300" distR="114300" simplePos="0" relativeHeight="251660288" behindDoc="0" locked="0" layoutInCell="1" allowOverlap="1">
+                <wp:simplePos x="0" y="0"/>
+                <wp:positionH relativeFrom="column">
+                  <wp:posOffset>2313188</wp:posOffset>
+                </wp:positionH>
+                <wp:positionV relativeFrom="paragraph">
+                  <wp:posOffset>178765</wp:posOffset>
+                </wp:positionV>
+                <wp:extent cx="83978" cy="1236819"/>
+                <wp:effectExtent l="76200" t="0" r="30480" b="59055"/>
+                <wp:wrapNone/>
+                <wp:docPr id="12" name="12 Conector recto de flecha"/>
+                <wp:cNvGraphicFramePr/>
+                <a:graphic xmlns:a="http://schemas.openxmlformats.org/drawingml/2006/main">
+                  <a:graphicData uri="http://schemas.microsoft.com/office/word/2010/wordprocessingShape">
+                    <wps:wsp>
+                      <wps:cNvCnPr/>
+                      <wps:spPr>
+                        <a:xfrm flipH="1">
+                          <a:off x="0" y="0"/>
+                          <a:ext cx="83978" cy="1236819"/>
+                        </a:xfrm>
+                        <a:prstGeom prst="straightConnector1">
+                          <a:avLst/>
+                        </a:prstGeom>
+                        <a:ln>
+                          <a:tailEnd type="arrow"/>
+                        </a:ln>
+                      </wps:spPr>
+                      <wps:style>
+                        <a:lnRef idx="1">
+                          <a:schemeClr val="accent2"/>
+                        </a:lnRef>
+                        <a:fillRef idx="0">
+                          <a:schemeClr val="accent2"/>
+                        </a:fillRef>
+                        <a:effectRef idx="0">
+                          <a:schemeClr val="accent2"/>
+                        </a:effectRef>
+                        <a:fontRef idx="minor">
+                          <a:schemeClr val="tx1"/>
+                        </a:fontRef>
+                      </wps:style>
+                      <wps:bodyPr/>
+                    </wps:wsp>
+                  </a:graphicData>
+                </a:graphic>
+                <wp14:sizeRelH relativeFrom="margin">
+                  <wp14:pctWidth>0</wp14:pctWidth>
+                </wp14:sizeRelH>
+                <wp14:sizeRelV relativeFrom="margin">
+                  <wp14:pctHeight>0</wp14:pctHeight>
+                </wp14:sizeRelV>
+              </wp:anchor>
+            </w:drawing>
+          </mc:Choice>
+          <mc:Fallback>
+            <w:pict>
+              <v:shapetype id="_x0000_t32" coordsize="21600,21600" o:spt="32" o:oned="t" path="m,l21600,21600e" filled="f">
+                <v:path arrowok="t" fillok="f" o:connecttype="none"/>
+                <o:lock v:ext="edit" shapetype="t"/>
+              </v:shapetype>
+              <v:shape id="12 Conector recto de flecha" o:spid="_x0000_s1026" type="#_x0000_t32" style="position:absolute;margin-left:182.15pt;margin-top:14.1pt;width:6.6pt;height:97.4pt;flip:x;z-index:251660288;visibility:visible;mso-wrap-style:square;mso-width-percent:0;mso-height-percent:0;mso-wrap-distance-left:9pt;mso-wrap-distance-top:0;mso-wrap-distance-right:9pt;mso-wrap-distance-bottom:0;mso-position-horizontal:absolute;mso-position-horizontal-relative:text;mso-position-vertical:absolute;mso-position-vertical-relative:text;mso-width-percent:0;mso-height-percent:0;mso-width-relative:margin;mso-height-relative:margin" o:gfxdata="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" strokecolor="#bc4542 [3045]">
+                <v:stroke endarrow="open"/>
+              </v:shape>
+            </w:pict>
+          </mc:Fallback>
+        </mc:AlternateContent>
+      </w:r>
+      <w:bookmarkEnd w:id="0"/>
+      <w:r>
+        <w:rPr>
+          <w:sz w:val="24"/>
+          <w:szCs w:val="28"/>
+          <w:lang w:val="es-PE"/>
+        </w:rPr>
+        <w:t>No se muestra las convocatorias(postulante) en estado concluido (</w:t>
+      </w:r>
+      <w:proofErr w:type="spellStart"/>
+      <w:r>
+        <w:rPr>
+          <w:sz w:val="24"/>
+          <w:szCs w:val="28"/>
+          <w:lang w:val="es-PE"/>
+        </w:rPr>
+        <w:t>admin</w:t>
+      </w:r>
+      <w:proofErr w:type="spellEnd"/>
+      <w:r>
+        <w:rPr>
+          <w:sz w:val="24"/>
+          <w:szCs w:val="28"/>
+          <w:lang w:val="es-PE"/>
+        </w:rPr>
+        <w:t>)</w:t>
+      </w:r>
+    </w:p>
+    <w:p>
+      <w:pPr>
+        <w:tabs>
+          <w:tab w:val="left" w:pos="7117"/>
+        </w:tabs>
+        <w:jc w:val="center"/>
+        <w:rPr>
+          <w:sz w:val="24"/>
+          <w:szCs w:val="28"/>
+          <w:lang w:val="es-PE"/>
+        </w:rPr>
+      </w:pPr>
+      <w:r>
+        <w:rPr>
+          <w:noProof/>
+          <w:lang w:eastAsia="es-ES"/>
+        </w:rPr>
+        <w:drawing>
+          <wp:inline distT="0" distB="0" distL="0" distR="0" wp14:anchorId="2DA56EFB" wp14:editId="0CF4C334">
+            <wp:extent cx="3378125" cy="2056079"/>
+            <wp:effectExtent l="0" t="0" r="0" b="1905"/>
+            <wp:docPr id="11" name="Imagen 11"/>
+            <wp:cNvGraphicFramePr>
+              <a:graphicFrameLocks xmlns:a="http://schemas.openxmlformats.org/drawingml/2006/main" noChangeAspect="1"/>
+            </wp:cNvGraphicFramePr>
+            <a:graphic xmlns:a="http://schemas.openxmlformats.org/drawingml/2006/main">
+              <a:graphicData uri="http://schemas.openxmlformats.org/drawingml/2006/picture">
+                <pic:pic xmlns:pic="http://schemas.openxmlformats.org/drawingml/2006/picture">
+                  <pic:nvPicPr>
+                    <pic:cNvPr id="0" name=""/>
+                    <pic:cNvPicPr/>
+                  </pic:nvPicPr>
+                  <pic:blipFill rotWithShape="1">
+                    <a:blip r:embed="rId9"/>
+                    <a:srcRect l="15557" t="12837" r="685" b="5602"/>
+                    <a:stretch/>
+                  </pic:blipFill>
+                  <pic:spPr bwMode="auto">
+                    <a:xfrm>
+                      <a:off x="0" y="0"/>
+                      <a:ext cx="3377006" cy="2055398"/>
+                    </a:xfrm>
+                    <a:prstGeom prst="rect">
+                      <a:avLst/>
+                    </a:prstGeom>
+                    <a:ln>
+                      <a:noFill/>
+                    </a:ln>
+                    <a:extLst>
+                      <a:ext uri="{53640926-AAD7-44D8-BBD7-CCE9431645EC}">
+                        <a14:shadowObscured xmlns:a14="http://schemas.microsoft.com/office/drawing/2010/main"/>
+                      </a:ext>
+                    </a:extLst>
+                  </pic:spPr>
+                </pic:pic>
+              </a:graphicData>
+            </a:graphic>
+          </wp:inline>
+        </w:drawing>
+      </w:r>
+    </w:p>
+    <w:p>
+      <w:pPr>
+        <w:tabs>
+          <w:tab w:val="left" w:pos="7117"/>
+        </w:tabs>
+        <w:rPr>
+          <w:sz w:val="24"/>
+          <w:szCs w:val="28"/>
+          <w:lang w:val="es-PE"/>
+        </w:rPr>
+      </w:pPr>
     </w:p>
     <w:sectPr>
       <w:pgSz w:w="11906" w:h="16838"/>

</xml_diff>

<commit_message>
se corrigió el problema del registro del formulario del candidato y se sigue agregando mejoras en el documento.
</commit_message>
<xml_diff>
--- a/Mejoras de la aplicación.docx
+++ b/Mejoras de la aplicación.docx
@@ -683,7 +683,6 @@
           <w:lang w:val="es-PE"/>
         </w:rPr>
       </w:pPr>
-      <w:bookmarkStart w:id="0" w:name="_GoBack"/>
       <w:r>
         <w:rPr>
           <w:noProof/>
@@ -764,7 +763,6 @@
           </mc:Fallback>
         </mc:AlternateContent>
       </w:r>
-      <w:bookmarkEnd w:id="0"/>
       <w:r>
         <w:rPr>
           <w:sz w:val="24"/>
@@ -855,6 +853,11 @@
     </w:p>
     <w:p>
       <w:pPr>
+        <w:pStyle w:val="Prrafodelista"/>
+        <w:numPr>
+          <w:ilvl w:val="0"/>
+          <w:numId w:val="1"/>
+        </w:numPr>
         <w:tabs>
           <w:tab w:val="left" w:pos="7117"/>
         </w:tabs>
@@ -864,6 +867,275 @@
           <w:lang w:val="es-PE"/>
         </w:rPr>
       </w:pPr>
+      <w:r>
+        <w:rPr>
+          <w:sz w:val="24"/>
+          <w:szCs w:val="28"/>
+          <w:lang w:val="es-PE"/>
+        </w:rPr>
+        <w:t xml:space="preserve">Se debe cambia las cajas de texto por combo, al </w:t>
+      </w:r>
+      <w:r>
+        <w:rPr>
+          <w:sz w:val="24"/>
+          <w:szCs w:val="28"/>
+          <w:lang w:val="es-PE"/>
+        </w:rPr>
+        <w:t>título</w:t>
+      </w:r>
+      <w:r>
+        <w:rPr>
+          <w:sz w:val="24"/>
+          <w:szCs w:val="28"/>
+          <w:lang w:val="es-PE"/>
+        </w:rPr>
+        <w:t xml:space="preserve"> académico y grado académico</w:t>
+      </w:r>
+      <w:r>
+        <w:rPr>
+          <w:sz w:val="24"/>
+          <w:szCs w:val="28"/>
+          <w:lang w:val="es-PE"/>
+        </w:rPr>
+        <w:t>. (Eso va a permitir para la filtración de los postulantes con ciertos títulos y grados académicos que solicita el profesiograma</w:t>
+      </w:r>
+      <w:r>
+        <w:rPr>
+          <w:sz w:val="24"/>
+          <w:szCs w:val="28"/>
+          <w:lang w:val="es-PE"/>
+        </w:rPr>
+        <w:t xml:space="preserve"> – perfil para </w:t>
+      </w:r>
+      <w:r>
+        <w:rPr>
+          <w:sz w:val="24"/>
+          <w:szCs w:val="28"/>
+          <w:lang w:val="es-PE"/>
+        </w:rPr>
+        <w:t>el puesto del trabajo</w:t>
+      </w:r>
+      <w:bookmarkStart w:id="0" w:name="_GoBack"/>
+      <w:bookmarkEnd w:id="0"/>
+      <w:r>
+        <w:rPr>
+          <w:sz w:val="24"/>
+          <w:szCs w:val="28"/>
+          <w:lang w:val="es-PE"/>
+        </w:rPr>
+        <w:t xml:space="preserve">) </w:t>
+      </w:r>
+    </w:p>
+    <w:p>
+      <w:pPr>
+        <w:tabs>
+          <w:tab w:val="left" w:pos="7117"/>
+        </w:tabs>
+        <w:jc w:val="center"/>
+        <w:rPr>
+          <w:sz w:val="24"/>
+          <w:szCs w:val="28"/>
+          <w:lang w:val="es-PE"/>
+        </w:rPr>
+      </w:pPr>
+      <w:r>
+        <w:rPr>
+          <w:noProof/>
+          <w:lang w:eastAsia="es-ES"/>
+        </w:rPr>
+        <mc:AlternateContent>
+          <mc:Choice Requires="wps">
+            <w:drawing>
+              <wp:anchor distT="0" distB="0" distL="114300" distR="114300" simplePos="0" relativeHeight="251663360" behindDoc="0" locked="0" layoutInCell="1" allowOverlap="1" wp14:anchorId="13DE802A" wp14:editId="59E78134">
+                <wp:simplePos x="0" y="0"/>
+                <wp:positionH relativeFrom="column">
+                  <wp:posOffset>706120</wp:posOffset>
+                </wp:positionH>
+                <wp:positionV relativeFrom="paragraph">
+                  <wp:posOffset>1108075</wp:posOffset>
+                </wp:positionV>
+                <wp:extent cx="728980" cy="0"/>
+                <wp:effectExtent l="0" t="76200" r="13970" b="114300"/>
+                <wp:wrapNone/>
+                <wp:docPr id="6" name="6 Conector recto de flecha"/>
+                <wp:cNvGraphicFramePr/>
+                <a:graphic xmlns:a="http://schemas.openxmlformats.org/drawingml/2006/main">
+                  <a:graphicData uri="http://schemas.microsoft.com/office/word/2010/wordprocessingShape">
+                    <wps:wsp>
+                      <wps:cNvCnPr/>
+                      <wps:spPr>
+                        <a:xfrm>
+                          <a:off x="0" y="0"/>
+                          <a:ext cx="728980" cy="0"/>
+                        </a:xfrm>
+                        <a:prstGeom prst="straightConnector1">
+                          <a:avLst/>
+                        </a:prstGeom>
+                        <a:ln>
+                          <a:tailEnd type="arrow"/>
+                        </a:ln>
+                      </wps:spPr>
+                      <wps:style>
+                        <a:lnRef idx="1">
+                          <a:schemeClr val="accent2"/>
+                        </a:lnRef>
+                        <a:fillRef idx="0">
+                          <a:schemeClr val="accent2"/>
+                        </a:fillRef>
+                        <a:effectRef idx="0">
+                          <a:schemeClr val="accent2"/>
+                        </a:effectRef>
+                        <a:fontRef idx="minor">
+                          <a:schemeClr val="tx1"/>
+                        </a:fontRef>
+                      </wps:style>
+                      <wps:bodyPr/>
+                    </wps:wsp>
+                  </a:graphicData>
+                </a:graphic>
+                <wp14:sizeRelV relativeFrom="margin">
+                  <wp14:pctHeight>0</wp14:pctHeight>
+                </wp14:sizeRelV>
+              </wp:anchor>
+            </w:drawing>
+          </mc:Choice>
+          <mc:Fallback>
+            <w:pict>
+              <v:shapetype id="_x0000_t32" coordsize="21600,21600" o:spt="32" o:oned="t" path="m,l21600,21600e" filled="f">
+                <v:path arrowok="t" fillok="f" o:connecttype="none"/>
+                <o:lock v:ext="edit" shapetype="t"/>
+              </v:shapetype>
+              <v:shape id="6 Conector recto de flecha" o:spid="_x0000_s1026" type="#_x0000_t32" style="position:absolute;margin-left:55.6pt;margin-top:87.25pt;width:57.4pt;height:0;z-index:251663360;visibility:visible;mso-wrap-style:square;mso-height-percent:0;mso-wrap-distance-left:9pt;mso-wrap-distance-top:0;mso-wrap-distance-right:9pt;mso-wrap-distance-bottom:0;mso-position-horizontal:absolute;mso-position-horizontal-relative:text;mso-position-vertical:absolute;mso-position-vertical-relative:text;mso-height-percent:0;mso-height-relative:margin" o:gfxdata="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" strokecolor="#bc4542 [3045]">
+                <v:stroke endarrow="open"/>
+              </v:shape>
+            </w:pict>
+          </mc:Fallback>
+        </mc:AlternateContent>
+      </w:r>
+      <w:r>
+        <w:rPr>
+          <w:noProof/>
+          <w:lang w:eastAsia="es-ES"/>
+        </w:rPr>
+        <mc:AlternateContent>
+          <mc:Choice Requires="wps">
+            <w:drawing>
+              <wp:anchor distT="0" distB="0" distL="114300" distR="114300" simplePos="0" relativeHeight="251661312" behindDoc="0" locked="0" layoutInCell="1" allowOverlap="1" wp14:anchorId="5C812C55" wp14:editId="628E9B08">
+                <wp:simplePos x="0" y="0"/>
+                <wp:positionH relativeFrom="column">
+                  <wp:posOffset>706120</wp:posOffset>
+                </wp:positionH>
+                <wp:positionV relativeFrom="paragraph">
+                  <wp:posOffset>891540</wp:posOffset>
+                </wp:positionV>
+                <wp:extent cx="728980" cy="0"/>
+                <wp:effectExtent l="0" t="76200" r="13970" b="114300"/>
+                <wp:wrapNone/>
+                <wp:docPr id="5" name="5 Conector recto de flecha"/>
+                <wp:cNvGraphicFramePr/>
+                <a:graphic xmlns:a="http://schemas.openxmlformats.org/drawingml/2006/main">
+                  <a:graphicData uri="http://schemas.microsoft.com/office/word/2010/wordprocessingShape">
+                    <wps:wsp>
+                      <wps:cNvCnPr/>
+                      <wps:spPr>
+                        <a:xfrm>
+                          <a:off x="0" y="0"/>
+                          <a:ext cx="728980" cy="0"/>
+                        </a:xfrm>
+                        <a:prstGeom prst="straightConnector1">
+                          <a:avLst/>
+                        </a:prstGeom>
+                        <a:ln>
+                          <a:tailEnd type="arrow"/>
+                        </a:ln>
+                      </wps:spPr>
+                      <wps:style>
+                        <a:lnRef idx="1">
+                          <a:schemeClr val="accent2"/>
+                        </a:lnRef>
+                        <a:fillRef idx="0">
+                          <a:schemeClr val="accent2"/>
+                        </a:fillRef>
+                        <a:effectRef idx="0">
+                          <a:schemeClr val="accent2"/>
+                        </a:effectRef>
+                        <a:fontRef idx="minor">
+                          <a:schemeClr val="tx1"/>
+                        </a:fontRef>
+                      </wps:style>
+                      <wps:bodyPr/>
+                    </wps:wsp>
+                  </a:graphicData>
+                </a:graphic>
+                <wp14:sizeRelV relativeFrom="margin">
+                  <wp14:pctHeight>0</wp14:pctHeight>
+                </wp14:sizeRelV>
+              </wp:anchor>
+            </w:drawing>
+          </mc:Choice>
+          <mc:Fallback>
+            <w:pict>
+              <v:shape id="5 Conector recto de flecha" o:spid="_x0000_s1026" type="#_x0000_t32" style="position:absolute;margin-left:55.6pt;margin-top:70.2pt;width:57.4pt;height:0;z-index:251661312;visibility:visible;mso-wrap-style:square;mso-height-percent:0;mso-wrap-distance-left:9pt;mso-wrap-distance-top:0;mso-wrap-distance-right:9pt;mso-wrap-distance-bottom:0;mso-position-horizontal:absolute;mso-position-horizontal-relative:text;mso-position-vertical:absolute;mso-position-vertical-relative:text;mso-height-percent:0;mso-height-relative:margin" o:gfxdata="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" strokecolor="#bc4542 [3045]">
+                <v:stroke endarrow="open"/>
+              </v:shape>
+            </w:pict>
+          </mc:Fallback>
+        </mc:AlternateContent>
+      </w:r>
+      <w:r>
+        <w:rPr>
+          <w:noProof/>
+          <w:lang w:eastAsia="es-ES"/>
+        </w:rPr>
+        <w:drawing>
+          <wp:inline distT="0" distB="0" distL="0" distR="0">
+            <wp:extent cx="2531745" cy="1733550"/>
+            <wp:effectExtent l="0" t="0" r="1905" b="0"/>
+            <wp:docPr id="3" name="Imagen 3"/>
+            <wp:cNvGraphicFramePr>
+              <a:graphicFrameLocks xmlns:a="http://schemas.openxmlformats.org/drawingml/2006/main" noChangeAspect="1"/>
+            </wp:cNvGraphicFramePr>
+            <a:graphic xmlns:a="http://schemas.openxmlformats.org/drawingml/2006/main">
+              <a:graphicData uri="http://schemas.openxmlformats.org/drawingml/2006/picture">
+                <pic:pic xmlns:pic="http://schemas.openxmlformats.org/drawingml/2006/picture">
+                  <pic:nvPicPr>
+                    <pic:cNvPr id="0" name=""/>
+                    <pic:cNvPicPr/>
+                  </pic:nvPicPr>
+                  <pic:blipFill rotWithShape="1">
+                    <a:blip r:embed="rId10">
+                      <a:extLst>
+                        <a:ext uri="{28A0092B-C50C-407E-A947-70E740481C1C}">
+                          <a14:useLocalDpi xmlns:a14="http://schemas.microsoft.com/office/drawing/2010/main" val="0"/>
+                        </a:ext>
+                      </a:extLst>
+                    </a:blip>
+                    <a:srcRect l="25831" t="12524" r="27299" b="36128"/>
+                    <a:stretch/>
+                  </pic:blipFill>
+                  <pic:spPr bwMode="auto">
+                    <a:xfrm>
+                      <a:off x="0" y="0"/>
+                      <a:ext cx="2531745" cy="1733550"/>
+                    </a:xfrm>
+                    <a:prstGeom prst="rect">
+                      <a:avLst/>
+                    </a:prstGeom>
+                    <a:ln>
+                      <a:noFill/>
+                    </a:ln>
+                    <a:extLst>
+                      <a:ext uri="{53640926-AAD7-44D8-BBD7-CCE9431645EC}">
+                        <a14:shadowObscured xmlns:a14="http://schemas.microsoft.com/office/drawing/2010/main"/>
+                      </a:ext>
+                    </a:extLst>
+                  </pic:spPr>
+                </pic:pic>
+              </a:graphicData>
+            </a:graphic>
+          </wp:inline>
+        </w:drawing>
+      </w:r>
     </w:p>
     <w:sectPr>
       <w:pgSz w:w="11906" w:h="16838"/>

</xml_diff>

<commit_message>
se solucionó: Reporte de filtro curricular( solo se mostrará las pruebas para los candidatos que tenga un curriculo apto para el puesto. también se solucionón el Reporte de convocatorias concluido que no se mostraban
</commit_message>
<xml_diff>
--- a/Mejoras de la aplicación.docx
+++ b/Mejoras de la aplicación.docx
@@ -769,25 +769,52 @@
           <w:szCs w:val="28"/>
           <w:lang w:val="es-PE"/>
         </w:rPr>
-        <w:t>No se muestra las convocatorias(postulante) en estado concluido (</w:t>
-      </w:r>
-      <w:proofErr w:type="spellStart"/>
-      <w:r>
-        <w:rPr>
-          <w:sz w:val="24"/>
-          <w:szCs w:val="28"/>
-          <w:lang w:val="es-PE"/>
-        </w:rPr>
-        <w:t>admin</w:t>
-      </w:r>
-      <w:proofErr w:type="spellEnd"/>
-      <w:r>
-        <w:rPr>
-          <w:sz w:val="24"/>
-          <w:szCs w:val="28"/>
-          <w:lang w:val="es-PE"/>
-        </w:rPr>
-        <w:t>)</w:t>
+        <w:t>No se muestra las convocatorias(postulante) en estado concluido (admin)</w:t>
+      </w:r>
+    </w:p>
+    <w:p>
+      <w:pPr>
+        <w:pStyle w:val="Prrafodelista"/>
+        <w:numPr>
+          <w:ilvl w:val="0"/>
+          <w:numId w:val="5"/>
+        </w:numPr>
+        <w:tabs>
+          <w:tab w:val="left" w:pos="7117"/>
+        </w:tabs>
+        <w:rPr>
+          <w:sz w:val="24"/>
+          <w:szCs w:val="28"/>
+          <w:highlight w:val="yellow"/>
+          <w:lang w:val="es-PE"/>
+        </w:rPr>
+      </w:pPr>
+      <w:r>
+        <w:rPr>
+          <w:sz w:val="24"/>
+          <w:szCs w:val="28"/>
+          <w:highlight w:val="yellow"/>
+          <w:lang w:val="es-PE"/>
+        </w:rPr>
+        <w:t>SE RESOLVIÓ LA INCIDENCIA</w:t>
+      </w:r>
+      <w:r>
+        <w:rPr>
+          <w:sz w:val="24"/>
+          <w:szCs w:val="28"/>
+          <w:highlight w:val="yellow"/>
+          <w:lang w:val="es-PE"/>
+        </w:rPr>
+        <w:t>, el día 20/04/2019</w:t>
+      </w:r>
+      <w:r>
+        <w:rPr>
+          <w:sz w:val="24"/>
+          <w:szCs w:val="28"/>
+          <w:highlight w:val="yellow"/>
+          <w:lang w:val="es-PE"/>
+        </w:rPr>
+        <w:t>.</w:t>
       </w:r>
     </w:p>
     <w:p>
@@ -915,8 +942,6 @@
         </w:rPr>
         <w:t>el puesto del trabajo</w:t>
       </w:r>
-      <w:bookmarkStart w:id="0" w:name="_GoBack"/>
-      <w:bookmarkEnd w:id="0"/>
       <w:r>
         <w:rPr>
           <w:sz w:val="24"/>
@@ -1137,6 +1162,148 @@
         </w:drawing>
       </w:r>
     </w:p>
+    <w:p>
+      <w:pPr>
+        <w:tabs>
+          <w:tab w:val="left" w:pos="7117"/>
+        </w:tabs>
+        <w:rPr>
+          <w:sz w:val="24"/>
+          <w:szCs w:val="28"/>
+          <w:lang w:val="es-PE"/>
+        </w:rPr>
+      </w:pPr>
+    </w:p>
+    <w:p>
+      <w:pPr>
+        <w:pStyle w:val="Prrafodelista"/>
+        <w:numPr>
+          <w:ilvl w:val="0"/>
+          <w:numId w:val="1"/>
+        </w:numPr>
+        <w:tabs>
+          <w:tab w:val="left" w:pos="7117"/>
+        </w:tabs>
+        <w:rPr>
+          <w:sz w:val="24"/>
+          <w:szCs w:val="28"/>
+          <w:lang w:val="es-PE"/>
+        </w:rPr>
+      </w:pPr>
+      <w:bookmarkStart w:id="0" w:name="_GoBack"/>
+      <w:bookmarkEnd w:id="0"/>
+      <w:r>
+        <w:rPr>
+          <w:sz w:val="24"/>
+          <w:szCs w:val="28"/>
+          <w:lang w:val="es-PE"/>
+        </w:rPr>
+        <w:t xml:space="preserve">Después que se da aceptar al poup se debe re direccionar a la página: </w:t>
+      </w:r>
+      <w:hyperlink r:id="rId11" w:history="1">
+        <w:r>
+          <w:rPr>
+            <w:rStyle w:val="Hipervnculo"/>
+            <w:sz w:val="24"/>
+            <w:szCs w:val="28"/>
+            <w:lang w:val="es-PE"/>
+          </w:rPr>
+          <w:t>http://localhost:8070/seleccionPersonal_tesis_v2/seleccionPersonal/view/misPostulaciones.view.php</w:t>
+        </w:r>
+      </w:hyperlink>
+      <w:r>
+        <w:rPr>
+          <w:sz w:val="24"/>
+          <w:szCs w:val="28"/>
+          <w:lang w:val="es-PE"/>
+        </w:rPr>
+        <w:t xml:space="preserve"> y así se muestran los resultados.</w:t>
+      </w:r>
+    </w:p>
+    <w:p>
+      <w:pPr>
+        <w:tabs>
+          <w:tab w:val="left" w:pos="7117"/>
+        </w:tabs>
+        <w:rPr>
+          <w:sz w:val="24"/>
+          <w:szCs w:val="28"/>
+          <w:lang w:val="es-PE"/>
+        </w:rPr>
+      </w:pPr>
+    </w:p>
+    <w:p>
+      <w:pPr>
+        <w:tabs>
+          <w:tab w:val="left" w:pos="7117"/>
+        </w:tabs>
+        <w:rPr>
+          <w:sz w:val="24"/>
+          <w:szCs w:val="28"/>
+          <w:lang w:val="es-PE"/>
+        </w:rPr>
+      </w:pPr>
+    </w:p>
+    <w:p>
+      <w:pPr>
+        <w:tabs>
+          <w:tab w:val="left" w:pos="7117"/>
+        </w:tabs>
+        <w:rPr>
+          <w:sz w:val="24"/>
+          <w:szCs w:val="28"/>
+          <w:lang w:val="es-PE"/>
+        </w:rPr>
+      </w:pPr>
+    </w:p>
+    <w:p>
+      <w:pPr>
+        <w:tabs>
+          <w:tab w:val="left" w:pos="7117"/>
+        </w:tabs>
+        <w:rPr>
+          <w:sz w:val="24"/>
+          <w:szCs w:val="28"/>
+          <w:lang w:val="es-PE"/>
+        </w:rPr>
+      </w:pPr>
+    </w:p>
+    <w:p>
+      <w:pPr>
+        <w:tabs>
+          <w:tab w:val="left" w:pos="7117"/>
+        </w:tabs>
+        <w:rPr>
+          <w:sz w:val="24"/>
+          <w:szCs w:val="28"/>
+          <w:lang w:val="es-PE"/>
+        </w:rPr>
+      </w:pPr>
+    </w:p>
+    <w:p>
+      <w:pPr>
+        <w:tabs>
+          <w:tab w:val="left" w:pos="7117"/>
+        </w:tabs>
+        <w:rPr>
+          <w:sz w:val="24"/>
+          <w:szCs w:val="28"/>
+          <w:lang w:val="es-PE"/>
+        </w:rPr>
+      </w:pPr>
+    </w:p>
+    <w:p>
+      <w:pPr>
+        <w:tabs>
+          <w:tab w:val="left" w:pos="7117"/>
+        </w:tabs>
+        <w:rPr>
+          <w:sz w:val="24"/>
+          <w:szCs w:val="28"/>
+          <w:lang w:val="es-PE"/>
+        </w:rPr>
+      </w:pPr>
+    </w:p>
     <w:sectPr>
       <w:pgSz w:w="11906" w:h="16838"/>
       <w:pgMar w:top="709" w:right="1701" w:bottom="567" w:left="1701" w:header="708" w:footer="708" w:gutter="0"/>
@@ -1353,7 +1520,7 @@
   <w:abstractNum w:abstractNumId="2">
     <w:nsid w:val="4A0B3F70"/>
     <w:multiLevelType w:val="hybridMultilevel"/>
-    <w:tmpl w:val="5DF61BB2"/>
+    <w:tmpl w:val="7732452A"/>
     <w:lvl w:ilvl="0" w:tplc="4B2C3D44">
       <w:start w:val="1"/>
       <w:numFmt w:val="decimal"/>
@@ -1446,6 +1613,213 @@
     </w:lvl>
   </w:abstractNum>
   <w:abstractNum w:abstractNumId="3">
+    <w:nsid w:val="57273E82"/>
+    <w:multiLevelType w:val="hybridMultilevel"/>
+    <w:tmpl w:val="34DE7EDC"/>
+    <w:lvl w:ilvl="0" w:tplc="3A80CCB8">
+      <w:numFmt w:val="bullet"/>
+      <w:lvlText w:val="-"/>
+      <w:lvlJc w:val="left"/>
+      <w:pPr>
+        <w:ind w:left="1080" w:hanging="360"/>
+      </w:pPr>
+      <w:rPr>
+        <w:rFonts w:ascii="Calibri" w:eastAsiaTheme="minorHAnsi" w:hAnsi="Calibri" w:cs="Calibri" w:hint="default"/>
+      </w:rPr>
+    </w:lvl>
+    <w:lvl w:ilvl="1" w:tplc="0C0A0003" w:tentative="1">
+      <w:start w:val="1"/>
+      <w:numFmt w:val="bullet"/>
+      <w:lvlText w:val="o"/>
+      <w:lvlJc w:val="left"/>
+      <w:pPr>
+        <w:ind w:left="1800" w:hanging="360"/>
+      </w:pPr>
+      <w:rPr>
+        <w:rFonts w:ascii="Courier New" w:hAnsi="Courier New" w:cs="Courier New" w:hint="default"/>
+      </w:rPr>
+    </w:lvl>
+    <w:lvl w:ilvl="2" w:tplc="0C0A0005" w:tentative="1">
+      <w:start w:val="1"/>
+      <w:numFmt w:val="bullet"/>
+      <w:lvlText w:val=""/>
+      <w:lvlJc w:val="left"/>
+      <w:pPr>
+        <w:ind w:left="2520" w:hanging="360"/>
+      </w:pPr>
+      <w:rPr>
+        <w:rFonts w:ascii="Wingdings" w:hAnsi="Wingdings" w:hint="default"/>
+      </w:rPr>
+    </w:lvl>
+    <w:lvl w:ilvl="3" w:tplc="0C0A0001" w:tentative="1">
+      <w:start w:val="1"/>
+      <w:numFmt w:val="bullet"/>
+      <w:lvlText w:val=""/>
+      <w:lvlJc w:val="left"/>
+      <w:pPr>
+        <w:ind w:left="3240" w:hanging="360"/>
+      </w:pPr>
+      <w:rPr>
+        <w:rFonts w:ascii="Symbol" w:hAnsi="Symbol" w:hint="default"/>
+      </w:rPr>
+    </w:lvl>
+    <w:lvl w:ilvl="4" w:tplc="0C0A0003" w:tentative="1">
+      <w:start w:val="1"/>
+      <w:numFmt w:val="bullet"/>
+      <w:lvlText w:val="o"/>
+      <w:lvlJc w:val="left"/>
+      <w:pPr>
+        <w:ind w:left="3960" w:hanging="360"/>
+      </w:pPr>
+      <w:rPr>
+        <w:rFonts w:ascii="Courier New" w:hAnsi="Courier New" w:cs="Courier New" w:hint="default"/>
+      </w:rPr>
+    </w:lvl>
+    <w:lvl w:ilvl="5" w:tplc="0C0A0005" w:tentative="1">
+      <w:start w:val="1"/>
+      <w:numFmt w:val="bullet"/>
+      <w:lvlText w:val=""/>
+      <w:lvlJc w:val="left"/>
+      <w:pPr>
+        <w:ind w:left="4680" w:hanging="360"/>
+      </w:pPr>
+      <w:rPr>
+        <w:rFonts w:ascii="Wingdings" w:hAnsi="Wingdings" w:hint="default"/>
+      </w:rPr>
+    </w:lvl>
+    <w:lvl w:ilvl="6" w:tplc="0C0A0001" w:tentative="1">
+      <w:start w:val="1"/>
+      <w:numFmt w:val="bullet"/>
+      <w:lvlText w:val=""/>
+      <w:lvlJc w:val="left"/>
+      <w:pPr>
+        <w:ind w:left="5400" w:hanging="360"/>
+      </w:pPr>
+      <w:rPr>
+        <w:rFonts w:ascii="Symbol" w:hAnsi="Symbol" w:hint="default"/>
+      </w:rPr>
+    </w:lvl>
+    <w:lvl w:ilvl="7" w:tplc="0C0A0003" w:tentative="1">
+      <w:start w:val="1"/>
+      <w:numFmt w:val="bullet"/>
+      <w:lvlText w:val="o"/>
+      <w:lvlJc w:val="left"/>
+      <w:pPr>
+        <w:ind w:left="6120" w:hanging="360"/>
+      </w:pPr>
+      <w:rPr>
+        <w:rFonts w:ascii="Courier New" w:hAnsi="Courier New" w:cs="Courier New" w:hint="default"/>
+      </w:rPr>
+    </w:lvl>
+    <w:lvl w:ilvl="8" w:tplc="0C0A0005" w:tentative="1">
+      <w:start w:val="1"/>
+      <w:numFmt w:val="bullet"/>
+      <w:lvlText w:val=""/>
+      <w:lvlJc w:val="left"/>
+      <w:pPr>
+        <w:ind w:left="6840" w:hanging="360"/>
+      </w:pPr>
+      <w:rPr>
+        <w:rFonts w:ascii="Wingdings" w:hAnsi="Wingdings" w:hint="default"/>
+      </w:rPr>
+    </w:lvl>
+  </w:abstractNum>
+  <w:abstractNum w:abstractNumId="4">
+    <w:nsid w:val="62663E11"/>
+    <w:multiLevelType w:val="hybridMultilevel"/>
+    <w:tmpl w:val="5DF61BB2"/>
+    <w:lvl w:ilvl="0" w:tplc="4B2C3D44">
+      <w:start w:val="1"/>
+      <w:numFmt w:val="decimal"/>
+      <w:lvlText w:val="%1."/>
+      <w:lvlJc w:val="left"/>
+      <w:pPr>
+        <w:ind w:left="720" w:hanging="360"/>
+      </w:pPr>
+      <w:rPr>
+        <w:rFonts w:hint="default"/>
+        <w:sz w:val="24"/>
+        <w:szCs w:val="24"/>
+      </w:rPr>
+    </w:lvl>
+    <w:lvl w:ilvl="1" w:tplc="17AA1FEA">
+      <w:start w:val="1"/>
+      <w:numFmt w:val="lowerLetter"/>
+      <w:lvlText w:val="%2."/>
+      <w:lvlJc w:val="left"/>
+      <w:pPr>
+        <w:ind w:left="1440" w:hanging="360"/>
+      </w:pPr>
+      <w:rPr>
+        <w:sz w:val="24"/>
+        <w:szCs w:val="24"/>
+      </w:rPr>
+    </w:lvl>
+    <w:lvl w:ilvl="2" w:tplc="0C0A001B" w:tentative="1">
+      <w:start w:val="1"/>
+      <w:numFmt w:val="lowerRoman"/>
+      <w:lvlText w:val="%3."/>
+      <w:lvlJc w:val="right"/>
+      <w:pPr>
+        <w:ind w:left="2160" w:hanging="180"/>
+      </w:pPr>
+    </w:lvl>
+    <w:lvl w:ilvl="3" w:tplc="0C0A000F" w:tentative="1">
+      <w:start w:val="1"/>
+      <w:numFmt w:val="decimal"/>
+      <w:lvlText w:val="%4."/>
+      <w:lvlJc w:val="left"/>
+      <w:pPr>
+        <w:ind w:left="2880" w:hanging="360"/>
+      </w:pPr>
+    </w:lvl>
+    <w:lvl w:ilvl="4" w:tplc="0C0A0019" w:tentative="1">
+      <w:start w:val="1"/>
+      <w:numFmt w:val="lowerLetter"/>
+      <w:lvlText w:val="%5."/>
+      <w:lvlJc w:val="left"/>
+      <w:pPr>
+        <w:ind w:left="3600" w:hanging="360"/>
+      </w:pPr>
+    </w:lvl>
+    <w:lvl w:ilvl="5" w:tplc="0C0A001B" w:tentative="1">
+      <w:start w:val="1"/>
+      <w:numFmt w:val="lowerRoman"/>
+      <w:lvlText w:val="%6."/>
+      <w:lvlJc w:val="right"/>
+      <w:pPr>
+        <w:ind w:left="4320" w:hanging="180"/>
+      </w:pPr>
+    </w:lvl>
+    <w:lvl w:ilvl="6" w:tplc="0C0A000F" w:tentative="1">
+      <w:start w:val="1"/>
+      <w:numFmt w:val="decimal"/>
+      <w:lvlText w:val="%7."/>
+      <w:lvlJc w:val="left"/>
+      <w:pPr>
+        <w:ind w:left="5040" w:hanging="360"/>
+      </w:pPr>
+    </w:lvl>
+    <w:lvl w:ilvl="7" w:tplc="0C0A0019" w:tentative="1">
+      <w:start w:val="1"/>
+      <w:numFmt w:val="lowerLetter"/>
+      <w:lvlText w:val="%8."/>
+      <w:lvlJc w:val="left"/>
+      <w:pPr>
+        <w:ind w:left="5760" w:hanging="360"/>
+      </w:pPr>
+    </w:lvl>
+    <w:lvl w:ilvl="8" w:tplc="0C0A001B" w:tentative="1">
+      <w:start w:val="1"/>
+      <w:numFmt w:val="lowerRoman"/>
+      <w:lvlText w:val="%9."/>
+      <w:lvlJc w:val="right"/>
+      <w:pPr>
+        <w:ind w:left="6480" w:hanging="180"/>
+      </w:pPr>
+    </w:lvl>
+  </w:abstractNum>
+  <w:abstractNum w:abstractNumId="5">
     <w:nsid w:val="7E5F52C8"/>
     <w:multiLevelType w:val="hybridMultilevel"/>
     <w:tmpl w:val="EEF4AF50"/>
@@ -1562,13 +1936,19 @@
     <w:abstractNumId w:val="2"/>
   </w:num>
   <w:num w:numId="2">
-    <w:abstractNumId w:val="3"/>
+    <w:abstractNumId w:val="5"/>
   </w:num>
   <w:num w:numId="3">
     <w:abstractNumId w:val="0"/>
   </w:num>
   <w:num w:numId="4">
     <w:abstractNumId w:val="1"/>
+  </w:num>
+  <w:num w:numId="5">
+    <w:abstractNumId w:val="3"/>
+  </w:num>
+  <w:num w:numId="6">
+    <w:abstractNumId w:val="4"/>
   </w:num>
 </w:numbering>
 </file>
@@ -1801,6 +2181,17 @@
       <w:szCs w:val="16"/>
     </w:rPr>
   </w:style>
+  <w:style w:type="character" w:styleId="Hipervnculo">
+    <w:name w:val="Hyperlink"/>
+    <w:basedOn w:val="Fuentedeprrafopredeter"/>
+    <w:uiPriority w:val="99"/>
+    <w:unhideWhenUsed/>
+    <w:rsid w:val="00C54D47"/>
+    <w:rPr>
+      <w:color w:val="0000FF" w:themeColor="hyperlink"/>
+      <w:u w:val="single"/>
+    </w:rPr>
+  </w:style>
 </w:styles>
 </file>
 
@@ -2030,6 +2421,17 @@
       <w:rFonts w:ascii="Tahoma" w:hAnsi="Tahoma" w:cs="Tahoma"/>
       <w:sz w:val="16"/>
       <w:szCs w:val="16"/>
+    </w:rPr>
+  </w:style>
+  <w:style w:type="character" w:styleId="Hipervnculo">
+    <w:name w:val="Hyperlink"/>
+    <w:basedOn w:val="Fuentedeprrafopredeter"/>
+    <w:uiPriority w:val="99"/>
+    <w:unhideWhenUsed/>
+    <w:rsid w:val="00C54D47"/>
+    <w:rPr>
+      <w:color w:val="0000FF" w:themeColor="hyperlink"/>
+      <w:u w:val="single"/>
     </w:rPr>
   </w:style>
 </w:styles>

</xml_diff>

<commit_message>
avance al 80 de cambio de colores usuario admin y candidato
</commit_message>
<xml_diff>
--- a/Mejoras de la aplicación.docx
+++ b/Mejoras de la aplicación.docx
@@ -1,11 +1,13 @@
 
 <file path=word/document.xml><?xml version="1.0" encoding="utf-8"?>
-<w:document xmlns:wpc="http://schemas.microsoft.com/office/word/2010/wordprocessingCanvas" xmlns:cx="http://schemas.microsoft.com/office/drawing/2014/chartex" xmlns:mc="http://schemas.openxmlformats.org/markup-compatibility/2006" xmlns:o="urn:schemas-microsoft-com:office:office" xmlns:r="http://schemas.openxmlformats.org/officeDocument/2006/relationships" xmlns:m="http://schemas.openxmlformats.org/officeDocument/2006/math" xmlns:v="urn:schemas-microsoft-com:vml" xmlns:wp14="http://schemas.microsoft.com/office/word/2010/wordprocessingDrawing" xmlns:wp="http://schemas.openxmlformats.org/drawingml/2006/wordprocessingDrawing" xmlns:w10="urn:schemas-microsoft-com:office:word" xmlns:w="http://schemas.openxmlformats.org/wordprocessingml/2006/main" xmlns:w14="http://schemas.microsoft.com/office/word/2010/wordml" xmlns:w15="http://schemas.microsoft.com/office/word/2012/wordml" xmlns:w16se="http://schemas.microsoft.com/office/word/2015/wordml/symex" xmlns:wpg="http://schemas.microsoft.com/office/word/2010/wordprocessingGroup" xmlns:wpi="http://schemas.microsoft.com/office/word/2010/wordprocessingInk" xmlns:wne="http://schemas.microsoft.com/office/word/2006/wordml" xmlns:wps="http://schemas.microsoft.com/office/word/2010/wordprocessingShape" mc:Ignorable="w14 w15 w16se wp14">
+<w:document xmlns:wpc="http://schemas.microsoft.com/office/word/2010/wordprocessingCanvas" xmlns:cx="http://schemas.microsoft.com/office/drawing/2014/chartex" xmlns:cx1="http://schemas.microsoft.com/office/drawing/2015/9/8/chartex" xmlns:cx2="http://schemas.microsoft.com/office/drawing/2015/10/21/chartex" xmlns:cx3="http://schemas.microsoft.com/office/drawing/2016/5/9/chartex" xmlns:cx4="http://schemas.microsoft.com/office/drawing/2016/5/10/chartex" xmlns:cx5="http://schemas.microsoft.com/office/drawing/2016/5/11/chartex" xmlns:cx6="http://schemas.microsoft.com/office/drawing/2016/5/12/chartex" xmlns:cx7="http://schemas.microsoft.com/office/drawing/2016/5/13/chartex" xmlns:cx8="http://schemas.microsoft.com/office/drawing/2016/5/14/chartex" xmlns:mc="http://schemas.openxmlformats.org/markup-compatibility/2006" xmlns:aink="http://schemas.microsoft.com/office/drawing/2016/ink" xmlns:am3d="http://schemas.microsoft.com/office/drawing/2017/model3d" xmlns:o="urn:schemas-microsoft-com:office:office" xmlns:r="http://schemas.openxmlformats.org/officeDocument/2006/relationships" xmlns:m="http://schemas.openxmlformats.org/officeDocument/2006/math" xmlns:v="urn:schemas-microsoft-com:vml" xmlns:wp14="http://schemas.microsoft.com/office/word/2010/wordprocessingDrawing" xmlns:wp="http://schemas.openxmlformats.org/drawingml/2006/wordprocessingDrawing" xmlns:w10="urn:schemas-microsoft-com:office:word" xmlns:w="http://schemas.openxmlformats.org/wordprocessingml/2006/main" xmlns:w14="http://schemas.microsoft.com/office/word/2010/wordml" xmlns:w15="http://schemas.microsoft.com/office/word/2012/wordml" xmlns:w16cid="http://schemas.microsoft.com/office/word/2016/wordml/cid" xmlns:w16se="http://schemas.microsoft.com/office/word/2015/wordml/symex" xmlns:wpg="http://schemas.microsoft.com/office/word/2010/wordprocessingGroup" xmlns:wpi="http://schemas.microsoft.com/office/word/2010/wordprocessingInk" xmlns:wne="http://schemas.microsoft.com/office/word/2006/wordml" xmlns:wps="http://schemas.microsoft.com/office/word/2010/wordprocessingShape" mc:Ignorable="w14 w15 w16se w16cid wp14">
   <w:body>
     <w:sdt>
       <w:sdtPr>
         <w:rPr>
+          <w:rFonts w:eastAsiaTheme="minorHAnsi"/>
           <w:sz w:val="2"/>
+          <w:lang w:val="es-ES"/>
         </w:rPr>
         <w:id w:val="2060352552"/>
         <w:docPartObj>
@@ -248,6 +250,7 @@
                                     <w:dataBinding w:prefixMappings="xmlns:ns0='http://purl.org/dc/elements/1.1/' xmlns:ns1='http://schemas.openxmlformats.org/package/2006/metadata/core-properties' " w:xpath="/ns1:coreProperties[1]/ns0:subject[1]" w:storeItemID="{6C3C8BC8-F283-45AE-878A-BAB7291924A1}"/>
                                     <w:text/>
                                   </w:sdtPr>
+                                  <w:sdtEndPr/>
                                   <w:sdtContent>
                                     <w:r>
                                       <w:rPr>
@@ -373,6 +376,7 @@
                               <w:dataBinding w:prefixMappings="xmlns:ns0='http://purl.org/dc/elements/1.1/' xmlns:ns1='http://schemas.openxmlformats.org/package/2006/metadata/core-properties' " w:xpath="/ns1:coreProperties[1]/ns0:subject[1]" w:storeItemID="{6C3C8BC8-F283-45AE-878A-BAB7291924A1}"/>
                               <w:text/>
                             </w:sdtPr>
+                            <w:sdtEndPr/>
                             <w:sdtContent>
                               <w:r>
                                 <w:rPr>
@@ -480,6 +484,7 @@
                                     <w:dataBinding w:prefixMappings="xmlns:ns0='http://schemas.openxmlformats.org/officeDocument/2006/extended-properties' " w:xpath="/ns0:Properties[1]/ns0:Company[1]" w:storeItemID="{6668398D-A668-4E3E-A5EB-62B293D839F1}"/>
                                     <w:text/>
                                   </w:sdtPr>
+                                  <w:sdtEndPr/>
                                   <w:sdtContent>
                                     <w:r>
                                       <w:rPr>
@@ -505,6 +510,7 @@
                                   <w:dataBinding w:prefixMappings="xmlns:ns0='http://purl.org/dc/elements/1.1/' xmlns:ns1='http://schemas.openxmlformats.org/package/2006/metadata/core-properties' " w:xpath="/ns1:coreProperties[1]/ns1:category[1]" w:storeItemID="{6C3C8BC8-F283-45AE-878A-BAB7291924A1}"/>
                                   <w:text/>
                                 </w:sdtPr>
+                                <w:sdtEndPr/>
                                 <w:sdtContent>
                                   <w:p>
                                     <w:pPr>
@@ -576,6 +582,7 @@
                               <w:dataBinding w:prefixMappings="xmlns:ns0='http://schemas.openxmlformats.org/officeDocument/2006/extended-properties' " w:xpath="/ns0:Properties[1]/ns0:Company[1]" w:storeItemID="{6668398D-A668-4E3E-A5EB-62B293D839F1}"/>
                               <w:text/>
                             </w:sdtPr>
+                            <w:sdtEndPr/>
                             <w:sdtContent>
                               <w:r>
                                 <w:rPr>
@@ -601,6 +608,7 @@
                             <w:dataBinding w:prefixMappings="xmlns:ns0='http://purl.org/dc/elements/1.1/' xmlns:ns1='http://schemas.openxmlformats.org/package/2006/metadata/core-properties' " w:xpath="/ns1:coreProperties[1]/ns1:category[1]" w:storeItemID="{6C3C8BC8-F283-45AE-878A-BAB7291924A1}"/>
                             <w:text/>
                           </w:sdtPr>
+                          <w:sdtEndPr/>
                           <w:sdtContent>
                             <w:p>
                               <w:pPr>
@@ -765,8 +773,6 @@
         </w:rPr>
         <w:t>PARA LA</w:t>
       </w:r>
-      <w:bookmarkStart w:id="0" w:name="_GoBack"/>
-      <w:bookmarkEnd w:id="0"/>
       <w:r>
         <w:rPr>
           <w:b/>
@@ -1796,7 +1802,7 @@
           </mc:Choice>
           <mc:Fallback>
             <w:pict>
-              <v:shapetype w14:anchorId="3C8CEBCE" id="_x0000_t32" coordsize="21600,21600" o:spt="32" o:oned="t" path="m,l21600,21600e" filled="f">
+              <v:shapetype w14:anchorId="2CC26CB3" id="_x0000_t32" coordsize="21600,21600" o:spt="32" o:oned="t" path="m,l21600,21600e" filled="f">
                 <v:path arrowok="t" fillok="f" o:connecttype="none"/>
                 <o:lock v:ext="edit" shapetype="t"/>
               </v:shapetype>
@@ -2417,7 +2423,7 @@
           </mc:Choice>
           <mc:Fallback>
             <w:pict>
-              <v:shape w14:anchorId="2AC86B6F" id="5 Conector recto de flecha" o:spid="_x0000_s1026" type="#_x0000_t32" style="position:absolute;margin-left:148.75pt;margin-top:19.6pt;width:95.75pt;height:1.4pt;z-index:251649024;visibility:visible;mso-wrap-style:square;mso-width-percent:0;mso-height-percent:0;mso-wrap-distance-left:9pt;mso-wrap-distance-top:0;mso-wrap-distance-right:9pt;mso-wrap-distance-bottom:0;mso-position-horizontal:absolute;mso-position-horizontal-relative:text;mso-position-vertical:absolute;mso-position-vertical-relative:text;mso-width-percent:0;mso-height-percent:0;mso-width-relative:margin;mso-height-relative:margin" o:gfxdata="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" strokecolor="#bc4542 [3045]">
+              <v:shape w14:anchorId="68055E5C" id="5 Conector recto de flecha" o:spid="_x0000_s1026" type="#_x0000_t32" style="position:absolute;margin-left:148.75pt;margin-top:19.6pt;width:95.75pt;height:1.4pt;z-index:251649024;visibility:visible;mso-wrap-style:square;mso-width-percent:0;mso-height-percent:0;mso-wrap-distance-left:9pt;mso-wrap-distance-top:0;mso-wrap-distance-right:9pt;mso-wrap-distance-bottom:0;mso-position-horizontal:absolute;mso-position-horizontal-relative:text;mso-position-vertical:absolute;mso-position-vertical-relative:text;mso-width-percent:0;mso-height-percent:0;mso-width-relative:margin;mso-height-relative:margin" o:gfxdata="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" strokecolor="#bc4542 [3045]">
                 <v:stroke endarrow="open"/>
               </v:shape>
             </w:pict>
@@ -2502,7 +2508,7 @@
           </mc:Choice>
           <mc:Fallback>
             <w:pict>
-              <v:shape w14:anchorId="0411B470" id="6 Conector recto de flecha" o:spid="_x0000_s1026" type="#_x0000_t32" style="position:absolute;margin-left:147.35pt;margin-top:23.05pt;width:95.2pt;height:.85pt;z-index:251654144;visibility:visible;mso-wrap-style:square;mso-width-percent:0;mso-height-percent:0;mso-wrap-distance-left:9pt;mso-wrap-distance-top:0;mso-wrap-distance-right:9pt;mso-wrap-distance-bottom:0;mso-position-horizontal:absolute;mso-position-horizontal-relative:text;mso-position-vertical:absolute;mso-position-vertical-relative:text;mso-width-percent:0;mso-height-percent:0;mso-width-relative:margin;mso-height-relative:margin" o:gfxdata="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" strokecolor="#bc4542 [3045]">
+              <v:shape w14:anchorId="1F780311" id="6 Conector recto de flecha" o:spid="_x0000_s1026" type="#_x0000_t32" style="position:absolute;margin-left:147.35pt;margin-top:23.05pt;width:95.2pt;height:.85pt;z-index:251654144;visibility:visible;mso-wrap-style:square;mso-width-percent:0;mso-height-percent:0;mso-wrap-distance-left:9pt;mso-wrap-distance-top:0;mso-wrap-distance-right:9pt;mso-wrap-distance-bottom:0;mso-position-horizontal:absolute;mso-position-horizontal-relative:text;mso-position-vertical:absolute;mso-position-vertical-relative:text;mso-width-percent:0;mso-height-percent:0;mso-width-relative:margin;mso-height-relative:margin" o:gfxdata="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" strokecolor="#bc4542 [3045]">
                 <v:stroke endarrow="open"/>
               </v:shape>
             </w:pict>
@@ -2846,6 +2852,155 @@
         </w:rPr>
       </w:pPr>
     </w:p>
+    <w:p>
+      <w:pPr>
+        <w:tabs>
+          <w:tab w:val="left" w:pos="7117"/>
+        </w:tabs>
+        <w:rPr>
+          <w:sz w:val="24"/>
+          <w:szCs w:val="28"/>
+          <w:lang w:val="es-PE"/>
+        </w:rPr>
+      </w:pPr>
+    </w:p>
+    <w:p>
+      <w:pPr>
+        <w:tabs>
+          <w:tab w:val="left" w:pos="7117"/>
+        </w:tabs>
+        <w:rPr>
+          <w:sz w:val="24"/>
+          <w:szCs w:val="28"/>
+          <w:lang w:val="es-PE"/>
+        </w:rPr>
+      </w:pPr>
+    </w:p>
+    <w:p>
+      <w:pPr>
+        <w:tabs>
+          <w:tab w:val="left" w:pos="7117"/>
+        </w:tabs>
+        <w:rPr>
+          <w:sz w:val="24"/>
+          <w:szCs w:val="28"/>
+          <w:lang w:val="es-PE"/>
+        </w:rPr>
+      </w:pPr>
+    </w:p>
+    <w:p>
+      <w:pPr>
+        <w:pStyle w:val="Prrafodelista"/>
+        <w:numPr>
+          <w:ilvl w:val="0"/>
+          <w:numId w:val="1"/>
+        </w:numPr>
+        <w:tabs>
+          <w:tab w:val="left" w:pos="7117"/>
+        </w:tabs>
+        <w:rPr>
+          <w:sz w:val="24"/>
+          <w:szCs w:val="28"/>
+          <w:lang w:val="es-PE"/>
+        </w:rPr>
+      </w:pPr>
+      <w:r>
+        <w:rPr>
+          <w:sz w:val="24"/>
+          <w:szCs w:val="28"/>
+          <w:lang w:val="es-PE"/>
+        </w:rPr>
+        <w:lastRenderedPageBreak/>
+        <w:t>Los textos no deben tener negrita en los formularios.</w:t>
+      </w:r>
+    </w:p>
+    <w:p>
+      <w:pPr>
+        <w:pStyle w:val="Prrafodelista"/>
+        <w:tabs>
+          <w:tab w:val="left" w:pos="7117"/>
+        </w:tabs>
+        <w:rPr>
+          <w:sz w:val="24"/>
+          <w:szCs w:val="28"/>
+          <w:lang w:val="es-PE"/>
+        </w:rPr>
+      </w:pPr>
+    </w:p>
+    <w:p>
+      <w:pPr>
+        <w:tabs>
+          <w:tab w:val="left" w:pos="7117"/>
+        </w:tabs>
+        <w:jc w:val="center"/>
+        <w:rPr>
+          <w:sz w:val="24"/>
+          <w:szCs w:val="28"/>
+          <w:lang w:val="es-PE"/>
+        </w:rPr>
+      </w:pPr>
+      <w:bookmarkStart w:id="0" w:name="_GoBack"/>
+      <w:r>
+        <w:rPr>
+          <w:noProof/>
+        </w:rPr>
+        <w:drawing>
+          <wp:inline distT="0" distB="0" distL="0" distR="0" wp14:anchorId="0D974CB3" wp14:editId="0FC19E11">
+            <wp:extent cx="4603315" cy="3200400"/>
+            <wp:effectExtent l="0" t="0" r="6985" b="0"/>
+            <wp:docPr id="9" name="Imagen 9"/>
+            <wp:cNvGraphicFramePr>
+              <a:graphicFrameLocks xmlns:a="http://schemas.openxmlformats.org/drawingml/2006/main" noChangeAspect="1"/>
+            </wp:cNvGraphicFramePr>
+            <a:graphic xmlns:a="http://schemas.openxmlformats.org/drawingml/2006/main">
+              <a:graphicData uri="http://schemas.openxmlformats.org/drawingml/2006/picture">
+                <pic:pic xmlns:pic="http://schemas.openxmlformats.org/drawingml/2006/picture">
+                  <pic:nvPicPr>
+                    <pic:cNvPr id="1" name=""/>
+                    <pic:cNvPicPr/>
+                  </pic:nvPicPr>
+                  <pic:blipFill rotWithShape="1">
+                    <a:blip r:embed="rId15"/>
+                    <a:srcRect l="33934" t="9172" r="34813" b="52199"/>
+                    <a:stretch/>
+                  </pic:blipFill>
+                  <pic:spPr bwMode="auto">
+                    <a:xfrm>
+                      <a:off x="0" y="0"/>
+                      <a:ext cx="4611639" cy="3206187"/>
+                    </a:xfrm>
+                    <a:prstGeom prst="rect">
+                      <a:avLst/>
+                    </a:prstGeom>
+                    <a:ln>
+                      <a:noFill/>
+                    </a:ln>
+                    <a:extLst>
+                      <a:ext uri="{53640926-AAD7-44D8-BBD7-CCE9431645EC}">
+                        <a14:shadowObscured xmlns:a14="http://schemas.microsoft.com/office/drawing/2010/main"/>
+                      </a:ext>
+                    </a:extLst>
+                  </pic:spPr>
+                </pic:pic>
+              </a:graphicData>
+            </a:graphic>
+          </wp:inline>
+        </w:drawing>
+      </w:r>
+      <w:bookmarkEnd w:id="0"/>
+    </w:p>
+    <w:p>
+      <w:pPr>
+        <w:tabs>
+          <w:tab w:val="left" w:pos="7117"/>
+        </w:tabs>
+        <w:rPr>
+          <w:sz w:val="24"/>
+          <w:szCs w:val="28"/>
+          <w:lang w:val="es-PE"/>
+        </w:rPr>
+      </w:pPr>
+    </w:p>
     <w:sectPr>
       <w:pgSz w:w="16838" w:h="11906" w:orient="landscape"/>
       <w:pgMar w:top="1701" w:right="709" w:bottom="1701" w:left="567" w:header="708" w:footer="708" w:gutter="0"/>
@@ -2859,7 +3014,7 @@
 </file>
 
 <file path=word/numbering.xml><?xml version="1.0" encoding="utf-8"?>
-<w:numbering xmlns:wpc="http://schemas.microsoft.com/office/word/2010/wordprocessingCanvas" xmlns:cx="http://schemas.microsoft.com/office/drawing/2014/chartex" xmlns:mc="http://schemas.openxmlformats.org/markup-compatibility/2006" xmlns:o="urn:schemas-microsoft-com:office:office" xmlns:r="http://schemas.openxmlformats.org/officeDocument/2006/relationships" xmlns:m="http://schemas.openxmlformats.org/officeDocument/2006/math" xmlns:v="urn:schemas-microsoft-com:vml" xmlns:wp14="http://schemas.microsoft.com/office/word/2010/wordprocessingDrawing" xmlns:wp="http://schemas.openxmlformats.org/drawingml/2006/wordprocessingDrawing" xmlns:w10="urn:schemas-microsoft-com:office:word" xmlns:w="http://schemas.openxmlformats.org/wordprocessingml/2006/main" xmlns:w14="http://schemas.microsoft.com/office/word/2010/wordml" xmlns:w15="http://schemas.microsoft.com/office/word/2012/wordml" xmlns:w16se="http://schemas.microsoft.com/office/word/2015/wordml/symex" xmlns:wpg="http://schemas.microsoft.com/office/word/2010/wordprocessingGroup" xmlns:wpi="http://schemas.microsoft.com/office/word/2010/wordprocessingInk" xmlns:wne="http://schemas.microsoft.com/office/word/2006/wordml" xmlns:wps="http://schemas.microsoft.com/office/word/2010/wordprocessingShape" mc:Ignorable="w14 w15 w16se wp14">
+<w:numbering xmlns:wpc="http://schemas.microsoft.com/office/word/2010/wordprocessingCanvas" xmlns:cx="http://schemas.microsoft.com/office/drawing/2014/chartex" xmlns:cx1="http://schemas.microsoft.com/office/drawing/2015/9/8/chartex" xmlns:cx2="http://schemas.microsoft.com/office/drawing/2015/10/21/chartex" xmlns:cx3="http://schemas.microsoft.com/office/drawing/2016/5/9/chartex" xmlns:cx4="http://schemas.microsoft.com/office/drawing/2016/5/10/chartex" xmlns:cx5="http://schemas.microsoft.com/office/drawing/2016/5/11/chartex" xmlns:cx6="http://schemas.microsoft.com/office/drawing/2016/5/12/chartex" xmlns:cx7="http://schemas.microsoft.com/office/drawing/2016/5/13/chartex" xmlns:cx8="http://schemas.microsoft.com/office/drawing/2016/5/14/chartex" xmlns:mc="http://schemas.openxmlformats.org/markup-compatibility/2006" xmlns:aink="http://schemas.microsoft.com/office/drawing/2016/ink" xmlns:am3d="http://schemas.microsoft.com/office/drawing/2017/model3d" xmlns:o="urn:schemas-microsoft-com:office:office" xmlns:r="http://schemas.openxmlformats.org/officeDocument/2006/relationships" xmlns:m="http://schemas.openxmlformats.org/officeDocument/2006/math" xmlns:v="urn:schemas-microsoft-com:vml" xmlns:wp14="http://schemas.microsoft.com/office/word/2010/wordprocessingDrawing" xmlns:wp="http://schemas.openxmlformats.org/drawingml/2006/wordprocessingDrawing" xmlns:w10="urn:schemas-microsoft-com:office:word" xmlns:w="http://schemas.openxmlformats.org/wordprocessingml/2006/main" xmlns:w14="http://schemas.microsoft.com/office/word/2010/wordml" xmlns:w15="http://schemas.microsoft.com/office/word/2012/wordml" xmlns:w16cid="http://schemas.microsoft.com/office/word/2016/wordml/cid" xmlns:w16se="http://schemas.microsoft.com/office/word/2015/wordml/symex" xmlns:wpg="http://schemas.microsoft.com/office/word/2010/wordprocessingGroup" xmlns:wpi="http://schemas.microsoft.com/office/word/2010/wordprocessingInk" xmlns:wne="http://schemas.microsoft.com/office/word/2006/wordml" xmlns:wps="http://schemas.microsoft.com/office/word/2010/wordprocessingShape" mc:Ignorable="w14 w15 w16se w16cid wp14">
   <w:abstractNum w:abstractNumId="0" w15:restartNumberingAfterBreak="0">
     <w:nsid w:val="30364D74"/>
     <w:multiLevelType w:val="hybridMultilevel"/>
@@ -3498,7 +3653,7 @@
 </file>
 
 <file path=word/styles.xml><?xml version="1.0" encoding="utf-8"?>
-<w:styles xmlns:mc="http://schemas.openxmlformats.org/markup-compatibility/2006" xmlns:r="http://schemas.openxmlformats.org/officeDocument/2006/relationships" xmlns:w="http://schemas.openxmlformats.org/wordprocessingml/2006/main" xmlns:w14="http://schemas.microsoft.com/office/word/2010/wordml" xmlns:w15="http://schemas.microsoft.com/office/word/2012/wordml" xmlns:w16se="http://schemas.microsoft.com/office/word/2015/wordml/symex" mc:Ignorable="w14 w15 w16se">
+<w:styles xmlns:mc="http://schemas.openxmlformats.org/markup-compatibility/2006" xmlns:r="http://schemas.openxmlformats.org/officeDocument/2006/relationships" xmlns:w="http://schemas.openxmlformats.org/wordprocessingml/2006/main" xmlns:w14="http://schemas.microsoft.com/office/word/2010/wordml" xmlns:w15="http://schemas.microsoft.com/office/word/2012/wordml" xmlns:w16cid="http://schemas.microsoft.com/office/word/2016/wordml/cid" xmlns:w16se="http://schemas.microsoft.com/office/word/2015/wordml/symex" mc:Ignorable="w14 w15 w16se w16cid">
   <w:docDefaults>
     <w:rPrDefault>
       <w:rPr>
@@ -3514,7 +3669,7 @@
       </w:pPr>
     </w:pPrDefault>
   </w:docDefaults>
-  <w:latentStyles w:defLockedState="0" w:defUIPriority="99" w:defSemiHidden="0" w:defUnhideWhenUsed="0" w:defQFormat="0" w:count="371">
+  <w:latentStyles w:defLockedState="0" w:defUIPriority="99" w:defSemiHidden="0" w:defUnhideWhenUsed="0" w:defQFormat="0" w:count="377">
     <w:lsdException w:name="Normal" w:uiPriority="0" w:qFormat="1"/>
     <w:lsdException w:name="heading 1" w:uiPriority="9" w:qFormat="1"/>
     <w:lsdException w:name="heading 2" w:semiHidden="1" w:uiPriority="9" w:unhideWhenUsed="1" w:qFormat="1"/>
@@ -3662,11 +3817,8 @@
     <w:lsdException w:name="Table 3D effects 3" w:semiHidden="1" w:unhideWhenUsed="1"/>
     <w:lsdException w:name="Table Contemporary" w:semiHidden="1" w:unhideWhenUsed="1"/>
     <w:lsdException w:name="Table Elegant" w:semiHidden="1" w:unhideWhenUsed="1"/>
-    <w:lsdException w:name="Table Professional" w:semiHidden="1" w:unhideWhenUsed="1"/>
     <w:lsdException w:name="Table Subtle 1" w:semiHidden="1" w:unhideWhenUsed="1"/>
     <w:lsdException w:name="Table Subtle 2" w:semiHidden="1" w:unhideWhenUsed="1"/>
-    <w:lsdException w:name="Table Web 1" w:semiHidden="1" w:unhideWhenUsed="1"/>
-    <w:lsdException w:name="Table Web 2" w:semiHidden="1" w:unhideWhenUsed="1"/>
     <w:lsdException w:name="Table Web 3" w:semiHidden="1" w:unhideWhenUsed="1"/>
     <w:lsdException w:name="Balloon Text" w:semiHidden="1" w:unhideWhenUsed="1"/>
     <w:lsdException w:name="Table Grid" w:uiPriority="59"/>
@@ -3886,6 +4038,12 @@
     <w:lsdException w:name="List Table 5 Dark Accent 6" w:uiPriority="50"/>
     <w:lsdException w:name="List Table 6 Colorful Accent 6" w:uiPriority="51"/>
     <w:lsdException w:name="List Table 7 Colorful Accent 6" w:uiPriority="52"/>
+    <w:lsdException w:name="Mention" w:semiHidden="1" w:unhideWhenUsed="1"/>
+    <w:lsdException w:name="Smart Hyperlink" w:semiHidden="1" w:unhideWhenUsed="1"/>
+    <w:lsdException w:name="Hashtag" w:semiHidden="1" w:unhideWhenUsed="1"/>
+    <w:lsdException w:name="Unresolved Mention" w:semiHidden="1" w:unhideWhenUsed="1"/>
+    <w:lsdException w:name="Smart Link" w:semiHidden="1" w:unhideWhenUsed="1"/>
+    <w:lsdException w:name="Smart Link Error" w:semiHidden="1" w:unhideWhenUsed="1"/>
   </w:latentStyles>
   <w:style w:type="paragraph" w:default="1" w:styleId="Normal">
     <w:name w:val="Normal"/>
@@ -4288,7 +4446,7 @@
 </file>
 
 <file path=customXml/itemProps1.xml><?xml version="1.0" encoding="utf-8"?>
-<ds:datastoreItem xmlns:ds="http://schemas.openxmlformats.org/officeDocument/2006/customXml" ds:itemID="{63278B11-FCFE-4B8B-BA45-DD5DEF30B0B7}">
+<ds:datastoreItem xmlns:ds="http://schemas.openxmlformats.org/officeDocument/2006/customXml" ds:itemID="{BAA0960C-D838-4DF2-AF16-24E684EFD023}">
   <ds:schemaRefs>
     <ds:schemaRef ds:uri="http://schemas.openxmlformats.org/officeDocument/2006/bibliography"/>
   </ds:schemaRefs>

</xml_diff>

<commit_message>
se agregó una nueva carpeta (base de datos), se agregó en el documento mejoras de la ap... nuevos cosas y se agregó duración de prueba (15,20,25,30 minutos)
</commit_message>
<xml_diff>
--- a/Mejoras de la aplicación.docx
+++ b/Mejoras de la aplicación.docx
@@ -33,7 +33,7 @@
               <w:noProof/>
             </w:rPr>
             <w:drawing>
-              <wp:anchor distT="0" distB="0" distL="114300" distR="114300" simplePos="0" relativeHeight="251684864" behindDoc="0" locked="0" layoutInCell="1" allowOverlap="1" wp14:anchorId="373FE76A" wp14:editId="299D9FB5">
+              <wp:anchor distT="0" distB="0" distL="114300" distR="114300" simplePos="0" relativeHeight="251684864" behindDoc="0" locked="0" layoutInCell="1" allowOverlap="1" wp14:anchorId="32EA2358" wp14:editId="5B5AB917">
                 <wp:simplePos x="0" y="0"/>
                 <wp:positionH relativeFrom="column">
                   <wp:posOffset>-5080</wp:posOffset>
@@ -125,7 +125,7 @@
             <mc:AlternateContent>
               <mc:Choice Requires="wps">
                 <w:drawing>
-                  <wp:anchor distT="0" distB="0" distL="114300" distR="114300" simplePos="0" relativeHeight="251673600" behindDoc="0" locked="0" layoutInCell="1" allowOverlap="1" wp14:anchorId="51CACFF9" wp14:editId="6C99683C">
+                  <wp:anchor distT="0" distB="0" distL="114300" distR="114300" simplePos="0" relativeHeight="251673600" behindDoc="0" locked="0" layoutInCell="1" allowOverlap="1" wp14:anchorId="427B8431" wp14:editId="178B27AA">
                     <wp:simplePos x="0" y="0"/>
                     <wp:positionH relativeFrom="page">
                       <wp:align>center</wp:align>
@@ -291,7 +291,7 @@
               </mc:Choice>
               <mc:Fallback>
                 <w:pict>
-                  <v:shapetype w14:anchorId="51CACFF9" id="_x0000_t202" coordsize="21600,21600" o:spt="202" path="m,l,21600r21600,l21600,xe">
+                  <v:shapetype w14:anchorId="427B8431" id="_x0000_t202" coordsize="21600,21600" o:spt="202" path="m,l,21600r21600,l21600,xe">
                     <v:stroke joinstyle="miter"/>
                     <v:path gradientshapeok="t" o:connecttype="rect"/>
                   </v:shapetype>
@@ -413,7 +413,7 @@
             <mc:AlternateContent>
               <mc:Choice Requires="wps">
                 <w:drawing>
-                  <wp:anchor distT="0" distB="0" distL="114300" distR="114300" simplePos="0" relativeHeight="251665408" behindDoc="0" locked="0" layoutInCell="1" allowOverlap="1" wp14:anchorId="5440AB66" wp14:editId="4FFC4D95">
+                  <wp:anchor distT="0" distB="0" distL="114300" distR="114300" simplePos="0" relativeHeight="251665408" behindDoc="0" locked="0" layoutInCell="1" allowOverlap="1" wp14:anchorId="507D72C2" wp14:editId="77A859AF">
                     <wp:simplePos x="0" y="0"/>
                     <wp:positionH relativeFrom="page">
                       <wp:align>center</wp:align>
@@ -555,7 +555,7 @@
               </mc:Choice>
               <mc:Fallback>
                 <w:pict>
-                  <v:shape w14:anchorId="5440AB66" id="Cuadro de texto 69" o:spid="_x0000_s1027" type="#_x0000_t202" style="position:absolute;margin-left:0;margin-top:0;width:468pt;height:29.5pt;z-index:251665408;visibility:visible;mso-wrap-style:square;mso-width-percent:765;mso-height-percent:0;mso-wrap-distance-left:9pt;mso-wrap-distance-top:0;mso-wrap-distance-right:9pt;mso-wrap-distance-bottom:0;mso-position-horizontal:center;mso-position-horizontal-relative:page;mso-position-vertical:bottom;mso-position-vertical-relative:margin;mso-width-percent:765;mso-height-percent:0;mso-width-relative:page;mso-height-relative:margin;v-text-anchor:bottom" o:gfxdata="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" filled="f" stroked="f" strokeweight=".5pt">
+                  <v:shape w14:anchorId="507D72C2" id="Cuadro de texto 69" o:spid="_x0000_s1027" type="#_x0000_t202" style="position:absolute;margin-left:0;margin-top:0;width:468pt;height:29.5pt;z-index:251665408;visibility:visible;mso-wrap-style:square;mso-width-percent:765;mso-height-percent:0;mso-wrap-distance-left:9pt;mso-wrap-distance-top:0;mso-wrap-distance-right:9pt;mso-wrap-distance-bottom:0;mso-position-horizontal:center;mso-position-horizontal-relative:page;mso-position-vertical:bottom;mso-position-vertical-relative:margin;mso-width-percent:765;mso-height-percent:0;mso-width-relative:page;mso-height-relative:margin;v-text-anchor:bottom" o:gfxdata="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" filled="f" stroked="f" strokeweight=".5pt">
                     <v:textbox style="mso-fit-shape-to-text:t" inset="0,0,0,0">
                       <w:txbxContent>
                         <w:p>
@@ -654,7 +654,7 @@
               <w:lang w:val="en-US"/>
             </w:rPr>
             <w:drawing>
-              <wp:anchor distT="0" distB="0" distL="114300" distR="114300" simplePos="0" relativeHeight="251677696" behindDoc="0" locked="0" layoutInCell="1" allowOverlap="1" wp14:anchorId="3E759814" wp14:editId="40580FC2">
+              <wp:anchor distT="0" distB="0" distL="114300" distR="114300" simplePos="0" relativeHeight="251677696" behindDoc="0" locked="0" layoutInCell="1" allowOverlap="1" wp14:anchorId="10858D48" wp14:editId="6E89BCA0">
                 <wp:simplePos x="0" y="0"/>
                 <wp:positionH relativeFrom="column">
                   <wp:posOffset>3340473</wp:posOffset>
@@ -866,7 +866,7 @@
           <w:lang w:val="en-US"/>
         </w:rPr>
         <w:drawing>
-          <wp:anchor distT="0" distB="0" distL="114300" distR="114300" simplePos="0" relativeHeight="251678720" behindDoc="0" locked="0" layoutInCell="1" allowOverlap="1" wp14:anchorId="035FEA94" wp14:editId="11B6E5F1">
+          <wp:anchor distT="0" distB="0" distL="114300" distR="114300" simplePos="0" relativeHeight="251678720" behindDoc="0" locked="0" layoutInCell="1" allowOverlap="1" wp14:anchorId="35162C2E" wp14:editId="2EA9A379">
             <wp:simplePos x="0" y="0"/>
             <wp:positionH relativeFrom="column">
               <wp:posOffset>3570605</wp:posOffset>
@@ -1287,7 +1287,7 @@
           <w:lang w:val="en-US"/>
         </w:rPr>
         <w:drawing>
-          <wp:inline distT="0" distB="0" distL="0" distR="0">
+          <wp:inline distT="0" distB="0" distL="0" distR="0" wp14:anchorId="3CF12CBA" wp14:editId="0B4DB843">
             <wp:extent cx="3154311" cy="1638605"/>
             <wp:effectExtent l="0" t="0" r="8255" b="0"/>
             <wp:docPr id="2" name="Imagen 2"/>
@@ -1626,7 +1626,7 @@
           <w:lang w:val="en-US"/>
         </w:rPr>
         <w:drawing>
-          <wp:anchor distT="0" distB="0" distL="114300" distR="114300" simplePos="0" relativeHeight="251633664" behindDoc="1" locked="0" layoutInCell="1" allowOverlap="1" wp14:anchorId="282DB4C8" wp14:editId="7C7D35F8">
+          <wp:anchor distT="0" distB="0" distL="114300" distR="114300" simplePos="0" relativeHeight="251633664" behindDoc="1" locked="0" layoutInCell="1" allowOverlap="1" wp14:anchorId="3FA289E7" wp14:editId="59913929">
             <wp:simplePos x="0" y="0"/>
             <wp:positionH relativeFrom="column">
               <wp:posOffset>1519960</wp:posOffset>
@@ -1744,7 +1744,7 @@
         <mc:AlternateContent>
           <mc:Choice Requires="wps">
             <w:drawing>
-              <wp:anchor distT="0" distB="0" distL="114300" distR="114300" simplePos="0" relativeHeight="251640832" behindDoc="0" locked="0" layoutInCell="1" allowOverlap="1" wp14:anchorId="150C4E0B" wp14:editId="141AAE33">
+              <wp:anchor distT="0" distB="0" distL="114300" distR="114300" simplePos="0" relativeHeight="251640832" behindDoc="0" locked="0" layoutInCell="1" allowOverlap="1" wp14:anchorId="334AB65B" wp14:editId="5442A071">
                 <wp:simplePos x="0" y="0"/>
                 <wp:positionH relativeFrom="column">
                   <wp:posOffset>4102227</wp:posOffset>
@@ -1802,7 +1802,7 @@
           </mc:Choice>
           <mc:Fallback>
             <w:pict>
-              <v:shapetype w14:anchorId="21CFCA07" id="_x0000_t32" coordsize="21600,21600" o:spt="32" o:oned="t" path="m,l21600,21600e" filled="f">
+              <v:shapetype w14:anchorId="1C7BE682" id="_x0000_t32" coordsize="21600,21600" o:spt="32" o:oned="t" path="m,l21600,21600e" filled="f">
                 <v:path arrowok="t" fillok="f" o:connecttype="none"/>
                 <o:lock v:ext="edit" shapetype="t"/>
               </v:shapetype>
@@ -2059,7 +2059,7 @@
           <w:lang w:val="en-US"/>
         </w:rPr>
         <w:drawing>
-          <wp:inline distT="0" distB="0" distL="0" distR="0" wp14:anchorId="2DA56EFB" wp14:editId="0CF4C334">
+          <wp:inline distT="0" distB="0" distL="0" distR="0" wp14:anchorId="1B11F1A9" wp14:editId="1A70955F">
             <wp:extent cx="5727724" cy="3486150"/>
             <wp:effectExtent l="0" t="0" r="6350" b="0"/>
             <wp:docPr id="11" name="Imagen 11"/>
@@ -2256,7 +2256,7 @@
           <w:lang w:val="en-US"/>
         </w:rPr>
         <w:drawing>
-          <wp:anchor distT="0" distB="0" distL="114300" distR="114300" simplePos="0" relativeHeight="251680768" behindDoc="0" locked="0" layoutInCell="1" allowOverlap="1" wp14:anchorId="2CED84EE" wp14:editId="2F1172E8">
+          <wp:anchor distT="0" distB="0" distL="114300" distR="114300" simplePos="0" relativeHeight="251680768" behindDoc="0" locked="0" layoutInCell="1" allowOverlap="1" wp14:anchorId="6C1F2118" wp14:editId="01458FC8">
             <wp:simplePos x="0" y="0"/>
             <wp:positionH relativeFrom="column">
               <wp:posOffset>3190875</wp:posOffset>
@@ -2383,7 +2383,7 @@
         <mc:AlternateContent>
           <mc:Choice Requires="wps">
             <w:drawing>
-              <wp:anchor distT="0" distB="0" distL="114300" distR="114300" simplePos="0" relativeHeight="251649024" behindDoc="0" locked="0" layoutInCell="1" allowOverlap="1" wp14:anchorId="6BA9D5C6" wp14:editId="6D7AFFB8">
+              <wp:anchor distT="0" distB="0" distL="114300" distR="114300" simplePos="0" relativeHeight="251649024" behindDoc="0" locked="0" layoutInCell="1" allowOverlap="1" wp14:anchorId="64A99B15" wp14:editId="59AF7402">
                 <wp:simplePos x="0" y="0"/>
                 <wp:positionH relativeFrom="column">
                   <wp:posOffset>1888885</wp:posOffset>
@@ -2441,7 +2441,7 @@
           </mc:Choice>
           <mc:Fallback>
             <w:pict>
-              <v:shape w14:anchorId="49BC5A9D" id="5 Conector recto de flecha" o:spid="_x0000_s1026" type="#_x0000_t32" style="position:absolute;margin-left:148.75pt;margin-top:19.6pt;width:95.75pt;height:1.4pt;z-index:251649024;visibility:visible;mso-wrap-style:square;mso-width-percent:0;mso-height-percent:0;mso-wrap-distance-left:9pt;mso-wrap-distance-top:0;mso-wrap-distance-right:9pt;mso-wrap-distance-bottom:0;mso-position-horizontal:absolute;mso-position-horizontal-relative:text;mso-position-vertical:absolute;mso-position-vertical-relative:text;mso-width-percent:0;mso-height-percent:0;mso-width-relative:margin;mso-height-relative:margin" o:gfxdata="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" strokecolor="#bc4542 [3045]">
+              <v:shape w14:anchorId="33ECD042" id="5 Conector recto de flecha" o:spid="_x0000_s1026" type="#_x0000_t32" style="position:absolute;margin-left:148.75pt;margin-top:19.6pt;width:95.75pt;height:1.4pt;z-index:251649024;visibility:visible;mso-wrap-style:square;mso-width-percent:0;mso-height-percent:0;mso-wrap-distance-left:9pt;mso-wrap-distance-top:0;mso-wrap-distance-right:9pt;mso-wrap-distance-bottom:0;mso-position-horizontal:absolute;mso-position-horizontal-relative:text;mso-position-vertical:absolute;mso-position-vertical-relative:text;mso-width-percent:0;mso-height-percent:0;mso-width-relative:margin;mso-height-relative:margin" o:gfxdata="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" strokecolor="#bc4542 [3045]">
                 <v:stroke endarrow="open"/>
               </v:shape>
             </w:pict>
@@ -2468,7 +2468,7 @@
         <mc:AlternateContent>
           <mc:Choice Requires="wps">
             <w:drawing>
-              <wp:anchor distT="0" distB="0" distL="114300" distR="114300" simplePos="0" relativeHeight="251654144" behindDoc="0" locked="0" layoutInCell="1" allowOverlap="1" wp14:anchorId="31694B92" wp14:editId="2F84EBA5">
+              <wp:anchor distT="0" distB="0" distL="114300" distR="114300" simplePos="0" relativeHeight="251654144" behindDoc="0" locked="0" layoutInCell="1" allowOverlap="1" wp14:anchorId="3B024DF0" wp14:editId="6274C887">
                 <wp:simplePos x="0" y="0"/>
                 <wp:positionH relativeFrom="column">
                   <wp:posOffset>1871232</wp:posOffset>
@@ -2526,7 +2526,7 @@
           </mc:Choice>
           <mc:Fallback>
             <w:pict>
-              <v:shape w14:anchorId="116FE4BB" id="6 Conector recto de flecha" o:spid="_x0000_s1026" type="#_x0000_t32" style="position:absolute;margin-left:147.35pt;margin-top:23.05pt;width:95.2pt;height:.85pt;z-index:251654144;visibility:visible;mso-wrap-style:square;mso-width-percent:0;mso-height-percent:0;mso-wrap-distance-left:9pt;mso-wrap-distance-top:0;mso-wrap-distance-right:9pt;mso-wrap-distance-bottom:0;mso-position-horizontal:absolute;mso-position-horizontal-relative:text;mso-position-vertical:absolute;mso-position-vertical-relative:text;mso-width-percent:0;mso-height-percent:0;mso-width-relative:margin;mso-height-relative:margin" o:gfxdata="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" strokecolor="#bc4542 [3045]">
+              <v:shape w14:anchorId="7B9396E8" id="6 Conector recto de flecha" o:spid="_x0000_s1026" type="#_x0000_t32" style="position:absolute;margin-left:147.35pt;margin-top:23.05pt;width:95.2pt;height:.85pt;z-index:251654144;visibility:visible;mso-wrap-style:square;mso-width-percent:0;mso-height-percent:0;mso-wrap-distance-left:9pt;mso-wrap-distance-top:0;mso-wrap-distance-right:9pt;mso-wrap-distance-bottom:0;mso-position-horizontal:absolute;mso-position-horizontal-relative:text;mso-position-vertical:absolute;mso-position-vertical-relative:text;mso-width-percent:0;mso-height-percent:0;mso-width-relative:margin;mso-height-relative:margin" o:gfxdata="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" strokecolor="#bc4542 [3045]">
                 <v:stroke endarrow="open"/>
               </v:shape>
             </w:pict>
@@ -2781,7 +2781,7 @@
           <w:lang w:val="en-US"/>
         </w:rPr>
         <w:drawing>
-          <wp:anchor distT="0" distB="0" distL="114300" distR="114300" simplePos="0" relativeHeight="251683840" behindDoc="0" locked="0" layoutInCell="1" allowOverlap="1" wp14:anchorId="7660C42F" wp14:editId="79532CB1">
+          <wp:anchor distT="0" distB="0" distL="114300" distR="114300" simplePos="0" relativeHeight="251683840" behindDoc="0" locked="0" layoutInCell="1" allowOverlap="1" wp14:anchorId="353DC2CD" wp14:editId="1D67118F">
             <wp:simplePos x="0" y="0"/>
             <wp:positionH relativeFrom="column">
               <wp:posOffset>1191260</wp:posOffset>
@@ -3016,7 +3016,7 @@
           <w:noProof/>
         </w:rPr>
         <w:drawing>
-          <wp:inline distT="0" distB="0" distL="0" distR="0" wp14:anchorId="0D974CB3" wp14:editId="0FC19E11">
+          <wp:inline distT="0" distB="0" distL="0" distR="0" wp14:anchorId="161961AF" wp14:editId="66C53C08">
             <wp:extent cx="4603315" cy="3200400"/>
             <wp:effectExtent l="0" t="0" r="6985" b="0"/>
             <wp:docPr id="9" name="Imagen 9"/>
@@ -3132,8 +3132,6 @@
         <w:lastRenderedPageBreak/>
         <w:t>Cambiar de color, de azul a amarillo</w:t>
       </w:r>
-      <w:bookmarkStart w:id="0" w:name="_GoBack"/>
-      <w:bookmarkEnd w:id="0"/>
     </w:p>
     <w:p>
       <w:pPr>
@@ -3152,7 +3150,7 @@
           <w:noProof/>
         </w:rPr>
         <w:drawing>
-          <wp:inline distT="0" distB="0" distL="0" distR="0" wp14:anchorId="6EE98588" wp14:editId="43D892B9">
+          <wp:inline distT="0" distB="0" distL="0" distR="0" wp14:anchorId="379CE75B" wp14:editId="19646FD8">
             <wp:extent cx="7342203" cy="3810000"/>
             <wp:effectExtent l="0" t="0" r="0" b="0"/>
             <wp:docPr id="10" name="Imagen 10"/>
@@ -3193,6 +3191,262 @@
             </a:graphic>
           </wp:inline>
         </w:drawing>
+      </w:r>
+    </w:p>
+    <w:p>
+      <w:pPr>
+        <w:tabs>
+          <w:tab w:val="left" w:pos="7117"/>
+        </w:tabs>
+        <w:rPr>
+          <w:sz w:val="24"/>
+          <w:szCs w:val="28"/>
+          <w:lang w:val="es-PE"/>
+        </w:rPr>
+      </w:pPr>
+    </w:p>
+    <w:p>
+      <w:pPr>
+        <w:tabs>
+          <w:tab w:val="left" w:pos="7117"/>
+        </w:tabs>
+        <w:rPr>
+          <w:sz w:val="24"/>
+          <w:szCs w:val="28"/>
+          <w:lang w:val="es-PE"/>
+        </w:rPr>
+      </w:pPr>
+    </w:p>
+    <w:p>
+      <w:pPr>
+        <w:tabs>
+          <w:tab w:val="left" w:pos="7117"/>
+        </w:tabs>
+        <w:rPr>
+          <w:sz w:val="24"/>
+          <w:szCs w:val="28"/>
+          <w:lang w:val="es-PE"/>
+        </w:rPr>
+      </w:pPr>
+    </w:p>
+    <w:p>
+      <w:pPr>
+        <w:pStyle w:val="Prrafodelista"/>
+        <w:numPr>
+          <w:ilvl w:val="0"/>
+          <w:numId w:val="1"/>
+        </w:numPr>
+        <w:tabs>
+          <w:tab w:val="left" w:pos="7117"/>
+        </w:tabs>
+        <w:rPr>
+          <w:sz w:val="24"/>
+          <w:szCs w:val="28"/>
+          <w:highlight w:val="yellow"/>
+          <w:lang w:val="es-PE"/>
+        </w:rPr>
+      </w:pPr>
+      <w:bookmarkStart w:id="0" w:name="_GoBack"/>
+      <w:bookmarkEnd w:id="0"/>
+      <w:r>
+        <w:rPr>
+          <w:sz w:val="24"/>
+          <w:szCs w:val="28"/>
+          <w:highlight w:val="yellow"/>
+          <w:lang w:val="es-PE"/>
+        </w:rPr>
+        <w:lastRenderedPageBreak/>
+        <w:t xml:space="preserve">Cuando se registre una prueba, el usuario candidato puede volver a ingresar a dar la misma </w:t>
+      </w:r>
+      <w:r>
+        <w:rPr>
+          <w:sz w:val="24"/>
+          <w:szCs w:val="28"/>
+          <w:highlight w:val="yellow"/>
+          <w:lang w:val="es-PE"/>
+        </w:rPr>
+        <w:t>prueba,</w:t>
+      </w:r>
+      <w:r>
+        <w:rPr>
+          <w:sz w:val="24"/>
+          <w:szCs w:val="28"/>
+          <w:highlight w:val="yellow"/>
+          <w:lang w:val="es-PE"/>
+        </w:rPr>
+        <w:t xml:space="preserve"> pero al guardar las respuestas el sistema detecte que ya se </w:t>
+      </w:r>
+      <w:r>
+        <w:rPr>
+          <w:sz w:val="24"/>
+          <w:szCs w:val="28"/>
+          <w:highlight w:val="yellow"/>
+          <w:lang w:val="es-PE"/>
+        </w:rPr>
+        <w:t>registró</w:t>
+      </w:r>
+      <w:r>
+        <w:rPr>
+          <w:sz w:val="24"/>
+          <w:szCs w:val="28"/>
+          <w:highlight w:val="yellow"/>
+          <w:lang w:val="es-PE"/>
+        </w:rPr>
+        <w:t xml:space="preserve"> esa </w:t>
+      </w:r>
+      <w:r>
+        <w:rPr>
+          <w:sz w:val="24"/>
+          <w:szCs w:val="28"/>
+          <w:highlight w:val="yellow"/>
+          <w:lang w:val="es-PE"/>
+        </w:rPr>
+        <w:t>pregunta y le lance un ALERT, avisándole</w:t>
+      </w:r>
+      <w:r>
+        <w:rPr>
+          <w:sz w:val="24"/>
+          <w:szCs w:val="28"/>
+          <w:highlight w:val="yellow"/>
+          <w:lang w:val="es-PE"/>
+        </w:rPr>
+        <w:t xml:space="preserve">: USTED YA SE ENCUENTRA EVALUADO EN ESTA </w:t>
+      </w:r>
+      <w:proofErr w:type="gramStart"/>
+      <w:r>
+        <w:rPr>
+          <w:sz w:val="24"/>
+          <w:szCs w:val="28"/>
+          <w:highlight w:val="yellow"/>
+          <w:lang w:val="es-PE"/>
+        </w:rPr>
+        <w:t>PRUEBA</w:t>
+      </w:r>
+      <w:r>
+        <w:rPr>
+          <w:sz w:val="24"/>
+          <w:szCs w:val="28"/>
+          <w:highlight w:val="yellow"/>
+          <w:lang w:val="es-PE"/>
+        </w:rPr>
+        <w:t xml:space="preserve"> </w:t>
+      </w:r>
+      <w:r>
+        <w:rPr>
+          <w:sz w:val="24"/>
+          <w:szCs w:val="28"/>
+          <w:highlight w:val="yellow"/>
+          <w:lang w:val="es-PE"/>
+        </w:rPr>
+        <w:t>.</w:t>
+      </w:r>
+      <w:proofErr w:type="gramEnd"/>
+    </w:p>
+    <w:p>
+      <w:pPr>
+        <w:tabs>
+          <w:tab w:val="left" w:pos="7117"/>
+        </w:tabs>
+        <w:rPr>
+          <w:sz w:val="24"/>
+          <w:szCs w:val="28"/>
+          <w:lang w:val="es-PE"/>
+        </w:rPr>
+      </w:pPr>
+    </w:p>
+    <w:p>
+      <w:pPr>
+        <w:pStyle w:val="Prrafodelista"/>
+        <w:numPr>
+          <w:ilvl w:val="0"/>
+          <w:numId w:val="5"/>
+        </w:numPr>
+        <w:tabs>
+          <w:tab w:val="left" w:pos="7117"/>
+        </w:tabs>
+        <w:rPr>
+          <w:sz w:val="24"/>
+          <w:szCs w:val="28"/>
+          <w:lang w:val="es-PE"/>
+        </w:rPr>
+      </w:pPr>
+      <w:r>
+        <w:rPr>
+          <w:sz w:val="24"/>
+          <w:szCs w:val="28"/>
+          <w:lang w:val="es-PE"/>
+        </w:rPr>
+        <w:t>Solución: Una re</w:t>
+      </w:r>
+      <w:r>
+        <w:rPr>
+          <w:sz w:val="24"/>
+          <w:szCs w:val="28"/>
+          <w:lang w:val="es-PE"/>
+        </w:rPr>
+        <w:t>s</w:t>
+      </w:r>
+      <w:r>
+        <w:rPr>
+          <w:sz w:val="24"/>
+          <w:szCs w:val="28"/>
+          <w:lang w:val="es-PE"/>
+        </w:rPr>
+        <w:t xml:space="preserve">tricción UNIQUE para el </w:t>
+      </w:r>
+      <w:proofErr w:type="spellStart"/>
+      <w:r>
+        <w:rPr>
+          <w:sz w:val="24"/>
+          <w:szCs w:val="28"/>
+          <w:lang w:val="es-PE"/>
+        </w:rPr>
+        <w:t>doc_id</w:t>
+      </w:r>
+      <w:proofErr w:type="spellEnd"/>
+      <w:r>
+        <w:rPr>
+          <w:sz w:val="24"/>
+          <w:szCs w:val="28"/>
+          <w:lang w:val="es-PE"/>
+        </w:rPr>
+        <w:t xml:space="preserve">, </w:t>
+      </w:r>
+      <w:proofErr w:type="spellStart"/>
+      <w:r>
+        <w:rPr>
+          <w:sz w:val="24"/>
+          <w:szCs w:val="28"/>
+          <w:lang w:val="es-PE"/>
+        </w:rPr>
+        <w:t>código_prueba</w:t>
+      </w:r>
+      <w:proofErr w:type="spellEnd"/>
+      <w:r>
+        <w:rPr>
+          <w:sz w:val="24"/>
+          <w:szCs w:val="28"/>
+          <w:lang w:val="es-PE"/>
+        </w:rPr>
+        <w:t xml:space="preserve">, </w:t>
+      </w:r>
+      <w:proofErr w:type="spellStart"/>
+      <w:r>
+        <w:rPr>
+          <w:sz w:val="24"/>
+          <w:szCs w:val="28"/>
+          <w:lang w:val="es-PE"/>
+        </w:rPr>
+        <w:t>código_pregunta</w:t>
+      </w:r>
+      <w:proofErr w:type="spellEnd"/>
+      <w:r>
+        <w:rPr>
+          <w:sz w:val="24"/>
+          <w:szCs w:val="28"/>
+          <w:lang w:val="es-PE"/>
+        </w:rPr>
+        <w:t>.</w:t>
       </w:r>
     </w:p>
     <w:p>
@@ -4655,7 +4909,7 @@
 </file>
 
 <file path=customXml/itemProps1.xml><?xml version="1.0" encoding="utf-8"?>
-<ds:datastoreItem xmlns:ds="http://schemas.openxmlformats.org/officeDocument/2006/customXml" ds:itemID="{6676BF94-C1B7-4A4B-A490-231B7547B68F}">
+<ds:datastoreItem xmlns:ds="http://schemas.openxmlformats.org/officeDocument/2006/customXml" ds:itemID="{9D909210-0CF2-4C6E-A248-770A5920C8C6}">
   <ds:schemaRefs>
     <ds:schemaRef ds:uri="http://schemas.openxmlformats.org/officeDocument/2006/bibliography"/>
   </ds:schemaRefs>

</xml_diff>

<commit_message>
se agregó la nueva tabla formación y experiencia a la base de datos
</commit_message>
<xml_diff>
--- a/Mejoras de la aplicación.docx
+++ b/Mejoras de la aplicación.docx
@@ -1201,8 +1201,6 @@
           <w:lang w:val="es-PE"/>
         </w:rPr>
       </w:pPr>
-      <w:bookmarkStart w:id="0" w:name="_GoBack"/>
-      <w:bookmarkEnd w:id="0"/>
       <w:r>
         <w:rPr>
           <w:sz w:val="24"/>
@@ -1317,6 +1315,20 @@
         </w:rPr>
         <w:t>Experiencia para el puesto de trabajo.</w:t>
       </w:r>
+    </w:p>
+    <w:p>
+      <w:pPr>
+        <w:pStyle w:val="Prrafodelista"/>
+        <w:ind w:left="1440"/>
+        <w:rPr>
+          <w:sz w:val="24"/>
+          <w:szCs w:val="28"/>
+          <w:highlight w:val="yellow"/>
+          <w:lang w:val="es-PE"/>
+        </w:rPr>
+      </w:pPr>
+      <w:bookmarkStart w:id="0" w:name="_GoBack"/>
+      <w:bookmarkEnd w:id="0"/>
     </w:p>
     <w:p>
       <w:pPr>
@@ -1851,7 +1863,7 @@
           </mc:Choice>
           <mc:Fallback>
             <w:pict>
-              <v:shapetype w14:anchorId="1991ECE5" id="_x0000_t32" coordsize="21600,21600" o:spt="32" o:oned="t" path="m,l21600,21600e" filled="f">
+              <v:shapetype w14:anchorId="1A9D30B8" id="_x0000_t32" coordsize="21600,21600" o:spt="32" o:oned="t" path="m,l21600,21600e" filled="f">
                 <v:path arrowok="t" fillok="f" o:connecttype="none"/>
                 <o:lock v:ext="edit" shapetype="t"/>
               </v:shapetype>
@@ -2485,7 +2497,7 @@
           </mc:Choice>
           <mc:Fallback>
             <w:pict>
-              <v:shape w14:anchorId="2B510062" id="5 Conector recto de flecha" o:spid="_x0000_s1026" type="#_x0000_t32" style="position:absolute;margin-left:148.75pt;margin-top:19.6pt;width:95.75pt;height:1.4pt;z-index:251649024;visibility:visible;mso-wrap-style:square;mso-width-percent:0;mso-height-percent:0;mso-wrap-distance-left:9pt;mso-wrap-distance-top:0;mso-wrap-distance-right:9pt;mso-wrap-distance-bottom:0;mso-position-horizontal:absolute;mso-position-horizontal-relative:text;mso-position-vertical:absolute;mso-position-vertical-relative:text;mso-width-percent:0;mso-height-percent:0;mso-width-relative:margin;mso-height-relative:margin" o:gfxdata="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" strokecolor="#bc4542 [3045]">
+              <v:shape w14:anchorId="2953D553" id="5 Conector recto de flecha" o:spid="_x0000_s1026" type="#_x0000_t32" style="position:absolute;margin-left:148.75pt;margin-top:19.6pt;width:95.75pt;height:1.4pt;z-index:251649024;visibility:visible;mso-wrap-style:square;mso-width-percent:0;mso-height-percent:0;mso-wrap-distance-left:9pt;mso-wrap-distance-top:0;mso-wrap-distance-right:9pt;mso-wrap-distance-bottom:0;mso-position-horizontal:absolute;mso-position-horizontal-relative:text;mso-position-vertical:absolute;mso-position-vertical-relative:text;mso-width-percent:0;mso-height-percent:0;mso-width-relative:margin;mso-height-relative:margin" o:gfxdata="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" strokecolor="#bc4542 [3045]">
                 <v:stroke endarrow="open"/>
               </v:shape>
             </w:pict>
@@ -2570,7 +2582,7 @@
           </mc:Choice>
           <mc:Fallback>
             <w:pict>
-              <v:shape w14:anchorId="7B4B0CC0" id="6 Conector recto de flecha" o:spid="_x0000_s1026" type="#_x0000_t32" style="position:absolute;margin-left:147.35pt;margin-top:23.05pt;width:95.2pt;height:.85pt;z-index:251654144;visibility:visible;mso-wrap-style:square;mso-width-percent:0;mso-height-percent:0;mso-wrap-distance-left:9pt;mso-wrap-distance-top:0;mso-wrap-distance-right:9pt;mso-wrap-distance-bottom:0;mso-position-horizontal:absolute;mso-position-horizontal-relative:text;mso-position-vertical:absolute;mso-position-vertical-relative:text;mso-width-percent:0;mso-height-percent:0;mso-width-relative:margin;mso-height-relative:margin" o:gfxdata="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" strokecolor="#bc4542 [3045]">
+              <v:shape w14:anchorId="0B3D7072" id="6 Conector recto de flecha" o:spid="_x0000_s1026" type="#_x0000_t32" style="position:absolute;margin-left:147.35pt;margin-top:23.05pt;width:95.2pt;height:.85pt;z-index:251654144;visibility:visible;mso-wrap-style:square;mso-width-percent:0;mso-height-percent:0;mso-wrap-distance-left:9pt;mso-wrap-distance-top:0;mso-wrap-distance-right:9pt;mso-wrap-distance-bottom:0;mso-position-horizontal:absolute;mso-position-horizontal-relative:text;mso-position-vertical:absolute;mso-position-vertical-relative:text;mso-width-percent:0;mso-height-percent:0;mso-width-relative:margin;mso-height-relative:margin" o:gfxdata="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" strokecolor="#bc4542 [3045]">
                 <v:stroke endarrow="open"/>
               </v:shape>
             </w:pict>
@@ -3353,7 +3365,6 @@
           <w:highlight w:val="yellow"/>
           <w:lang w:val="es-PE"/>
         </w:rPr>
-        <w:lastRenderedPageBreak/>
         <w:t xml:space="preserve">Cuando se registre una prueba, el usuario candidato puede volver a ingresar a dar la misma </w:t>
       </w:r>
       <w:r>
@@ -4662,6 +4673,7 @@
   <w:style w:type="character" w:default="1" w:styleId="Fuentedeprrafopredeter">
     <w:name w:val="Default Paragraph Font"/>
     <w:uiPriority w:val="1"/>
+    <w:semiHidden/>
     <w:unhideWhenUsed/>
   </w:style>
   <w:style w:type="table" w:default="1" w:styleId="Tablanormal">
@@ -5067,7 +5079,7 @@
 </file>
 
 <file path=customXml/itemProps1.xml><?xml version="1.0" encoding="utf-8"?>
-<ds:datastoreItem xmlns:ds="http://schemas.openxmlformats.org/officeDocument/2006/customXml" ds:itemID="{9C3AA56D-D008-4D48-BEA4-316D4848B2C3}">
+<ds:datastoreItem xmlns:ds="http://schemas.openxmlformats.org/officeDocument/2006/customXml" ds:itemID="{89CC37FE-7CB0-4089-850A-1DFEBD4BBB39}">
   <ds:schemaRefs>
     <ds:schemaRef ds:uri="http://schemas.openxmlformats.org/officeDocument/2006/bibliography"/>
   </ds:schemaRefs>

</xml_diff>

<commit_message>
cambios en el diseño y estructura de la base de datos, se arregló en la parte del módulo de experiencia candidato
</commit_message>
<xml_diff>
--- a/Mejoras de la aplicación.docx
+++ b/Mejoras de la aplicación.docx
@@ -1184,7 +1184,17 @@
           <w:lang w:val="es-PE"/>
         </w:rPr>
         <w:lastRenderedPageBreak/>
-        <w:t>Gestionar experiencia del Puesto.</w:t>
+        <w:t>Gestionar experiencia del Puesto</w:t>
+      </w:r>
+      <w:r>
+        <w:rPr>
+          <w:b/>
+          <w:color w:val="00B0F0"/>
+          <w:sz w:val="24"/>
+          <w:szCs w:val="28"/>
+          <w:lang w:val="es-PE"/>
+        </w:rPr>
+        <w:t>.</w:t>
       </w:r>
     </w:p>
     <w:p>
@@ -1205,7 +1215,6 @@
         <w:rPr>
           <w:sz w:val="24"/>
           <w:szCs w:val="28"/>
-          <w:highlight w:val="yellow"/>
           <w:lang w:val="es-PE"/>
         </w:rPr>
         <w:t xml:space="preserve">Revisar que el diseño que esta en el cuaderno sea correcto para sacar la </w:t>
@@ -1216,7 +1225,6 @@
           <w:bCs/>
           <w:sz w:val="24"/>
           <w:szCs w:val="28"/>
-          <w:highlight w:val="yellow"/>
           <w:lang w:val="es-PE"/>
         </w:rPr>
         <w:t>Experiencia</w:t>
@@ -1225,10 +1233,17 @@
         <w:rPr>
           <w:sz w:val="24"/>
           <w:szCs w:val="28"/>
-          <w:highlight w:val="yellow"/>
           <w:lang w:val="es-PE"/>
         </w:rPr>
         <w:t xml:space="preserve"> para el puesto de trabajo.</w:t>
+      </w:r>
+      <w:r>
+        <w:rPr>
+          <w:sz w:val="24"/>
+          <w:szCs w:val="28"/>
+          <w:lang w:val="es-PE"/>
+        </w:rPr>
+        <w:t xml:space="preserve"> (ok al 100%)</w:t>
       </w:r>
     </w:p>
     <w:p>
@@ -1318,29 +1333,187 @@
     </w:p>
     <w:p>
       <w:pPr>
+        <w:rPr>
+          <w:sz w:val="24"/>
+          <w:szCs w:val="28"/>
+          <w:highlight w:val="yellow"/>
+          <w:lang w:val="es-PE"/>
+        </w:rPr>
+      </w:pPr>
+    </w:p>
+    <w:p>
+      <w:pPr>
+        <w:pStyle w:val="Prrafodelista"/>
+        <w:numPr>
+          <w:ilvl w:val="0"/>
+          <w:numId w:val="7"/>
+        </w:numPr>
+        <w:rPr>
+          <w:sz w:val="24"/>
+          <w:szCs w:val="28"/>
+          <w:lang w:val="es-PE"/>
+        </w:rPr>
+      </w:pPr>
+      <w:r>
+        <w:rPr>
+          <w:sz w:val="24"/>
+          <w:szCs w:val="28"/>
+          <w:lang w:val="es-PE"/>
+        </w:rPr>
+        <w:t xml:space="preserve">Se cambió el nombre de la tabla </w:t>
+      </w:r>
+      <w:proofErr w:type="spellStart"/>
+      <w:r>
+        <w:rPr>
+          <w:sz w:val="24"/>
+          <w:szCs w:val="28"/>
+          <w:lang w:val="es-PE"/>
+        </w:rPr>
+        <w:t>experiencia_laboral</w:t>
+      </w:r>
+      <w:proofErr w:type="spellEnd"/>
+      <w:r>
+        <w:rPr>
+          <w:sz w:val="24"/>
+          <w:szCs w:val="28"/>
+          <w:lang w:val="es-PE"/>
+        </w:rPr>
+        <w:t xml:space="preserve"> por experiencia </w:t>
+      </w:r>
+      <w:proofErr w:type="spellStart"/>
+      <w:r>
+        <w:rPr>
+          <w:sz w:val="24"/>
+          <w:szCs w:val="28"/>
+          <w:lang w:val="es-PE"/>
+        </w:rPr>
+        <w:t>experiencia</w:t>
+      </w:r>
+      <w:proofErr w:type="spellEnd"/>
+      <w:r>
+        <w:rPr>
+          <w:sz w:val="24"/>
+          <w:szCs w:val="28"/>
+          <w:lang w:val="es-PE"/>
+        </w:rPr>
+        <w:t xml:space="preserve"> del candidato.</w:t>
+      </w:r>
+    </w:p>
+    <w:p>
+      <w:pPr>
+        <w:pStyle w:val="Prrafodelista"/>
+        <w:numPr>
+          <w:ilvl w:val="0"/>
+          <w:numId w:val="7"/>
+        </w:numPr>
+        <w:rPr>
+          <w:sz w:val="24"/>
+          <w:szCs w:val="28"/>
+          <w:lang w:val="es-PE"/>
+        </w:rPr>
+      </w:pPr>
+      <w:r>
+        <w:rPr>
+          <w:sz w:val="24"/>
+          <w:szCs w:val="28"/>
+          <w:lang w:val="es-PE"/>
+        </w:rPr>
+        <w:t xml:space="preserve">Se cambio el nombre de la tabla </w:t>
+      </w:r>
+      <w:proofErr w:type="spellStart"/>
+      <w:r>
+        <w:rPr>
+          <w:sz w:val="24"/>
+          <w:szCs w:val="28"/>
+          <w:lang w:val="es-PE"/>
+        </w:rPr>
+        <w:t>experiencia_requerida</w:t>
+      </w:r>
+      <w:proofErr w:type="spellEnd"/>
+      <w:r>
+        <w:rPr>
+          <w:sz w:val="24"/>
+          <w:szCs w:val="28"/>
+          <w:lang w:val="es-PE"/>
+        </w:rPr>
+        <w:t xml:space="preserve"> por </w:t>
+      </w:r>
+      <w:proofErr w:type="spellStart"/>
+      <w:r>
+        <w:rPr>
+          <w:sz w:val="24"/>
+          <w:szCs w:val="28"/>
+          <w:lang w:val="es-PE"/>
+        </w:rPr>
+        <w:t>experiencia_laboral</w:t>
+      </w:r>
+      <w:proofErr w:type="spellEnd"/>
+      <w:r>
+        <w:rPr>
+          <w:sz w:val="24"/>
+          <w:szCs w:val="28"/>
+          <w:lang w:val="es-PE"/>
+        </w:rPr>
+        <w:t>.</w:t>
+      </w:r>
+    </w:p>
+    <w:p>
+      <w:pPr>
+        <w:pStyle w:val="Prrafodelista"/>
+        <w:numPr>
+          <w:ilvl w:val="0"/>
+          <w:numId w:val="7"/>
+        </w:numPr>
+        <w:rPr>
+          <w:sz w:val="24"/>
+          <w:szCs w:val="28"/>
+          <w:lang w:val="es-PE"/>
+        </w:rPr>
+      </w:pPr>
+      <w:r>
+        <w:rPr>
+          <w:sz w:val="24"/>
+          <w:szCs w:val="28"/>
+          <w:lang w:val="es-PE"/>
+        </w:rPr>
+        <w:t>Se agregó una nueva tabla (</w:t>
+      </w:r>
+      <w:proofErr w:type="spellStart"/>
+      <w:r>
+        <w:rPr>
+          <w:sz w:val="24"/>
+          <w:szCs w:val="28"/>
+          <w:lang w:val="es-PE"/>
+        </w:rPr>
+        <w:t>formación_laboral</w:t>
+      </w:r>
+      <w:proofErr w:type="spellEnd"/>
+    </w:p>
+    <w:p>
+      <w:pPr>
         <w:pStyle w:val="Prrafodelista"/>
         <w:ind w:left="1440"/>
         <w:rPr>
           <w:sz w:val="24"/>
           <w:szCs w:val="28"/>
           <w:highlight w:val="yellow"/>
+          <w:lang w:val="es-PE"/>
+        </w:rPr>
+      </w:pPr>
+    </w:p>
+    <w:p>
+      <w:pPr>
+        <w:pStyle w:val="Prrafodelista"/>
+        <w:ind w:left="1440"/>
+        <w:jc w:val="center"/>
+        <w:rPr>
+          <w:sz w:val="24"/>
+          <w:szCs w:val="28"/>
           <w:lang w:val="es-PE"/>
         </w:rPr>
       </w:pPr>
       <w:bookmarkStart w:id="0" w:name="_GoBack"/>
       <w:bookmarkEnd w:id="0"/>
-    </w:p>
-    <w:p>
-      <w:pPr>
-        <w:pStyle w:val="Prrafodelista"/>
-        <w:ind w:left="1440"/>
-        <w:jc w:val="center"/>
-        <w:rPr>
-          <w:sz w:val="24"/>
-          <w:szCs w:val="28"/>
-          <w:lang w:val="es-PE"/>
-        </w:rPr>
-      </w:pPr>
       <w:r>
         <w:rPr>
           <w:noProof/>
@@ -1863,7 +2036,7 @@
           </mc:Choice>
           <mc:Fallback>
             <w:pict>
-              <v:shapetype w14:anchorId="1A9D30B8" id="_x0000_t32" coordsize="21600,21600" o:spt="32" o:oned="t" path="m,l21600,21600e" filled="f">
+              <v:shapetype w14:anchorId="76F83CE9" id="_x0000_t32" coordsize="21600,21600" o:spt="32" o:oned="t" path="m,l21600,21600e" filled="f">
                 <v:path arrowok="t" fillok="f" o:connecttype="none"/>
                 <o:lock v:ext="edit" shapetype="t"/>
               </v:shapetype>
@@ -2115,6 +2288,7 @@
           <w:noProof/>
           <w:lang w:val="en-US"/>
         </w:rPr>
+        <w:lastRenderedPageBreak/>
         <w:drawing>
           <wp:inline distT="0" distB="0" distL="0" distR="0" wp14:anchorId="1B11F1A9" wp14:editId="1A70955F">
             <wp:extent cx="5727724" cy="3486150"/>
@@ -2497,7 +2671,7 @@
           </mc:Choice>
           <mc:Fallback>
             <w:pict>
-              <v:shape w14:anchorId="2953D553" id="5 Conector recto de flecha" o:spid="_x0000_s1026" type="#_x0000_t32" style="position:absolute;margin-left:148.75pt;margin-top:19.6pt;width:95.75pt;height:1.4pt;z-index:251649024;visibility:visible;mso-wrap-style:square;mso-width-percent:0;mso-height-percent:0;mso-wrap-distance-left:9pt;mso-wrap-distance-top:0;mso-wrap-distance-right:9pt;mso-wrap-distance-bottom:0;mso-position-horizontal:absolute;mso-position-horizontal-relative:text;mso-position-vertical:absolute;mso-position-vertical-relative:text;mso-width-percent:0;mso-height-percent:0;mso-width-relative:margin;mso-height-relative:margin" o:gfxdata="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" strokecolor="#bc4542 [3045]">
+              <v:shape w14:anchorId="616E67F0" id="5 Conector recto de flecha" o:spid="_x0000_s1026" type="#_x0000_t32" style="position:absolute;margin-left:148.75pt;margin-top:19.6pt;width:95.75pt;height:1.4pt;z-index:251649024;visibility:visible;mso-wrap-style:square;mso-width-percent:0;mso-height-percent:0;mso-wrap-distance-left:9pt;mso-wrap-distance-top:0;mso-wrap-distance-right:9pt;mso-wrap-distance-bottom:0;mso-position-horizontal:absolute;mso-position-horizontal-relative:text;mso-position-vertical:absolute;mso-position-vertical-relative:text;mso-width-percent:0;mso-height-percent:0;mso-width-relative:margin;mso-height-relative:margin" o:gfxdata="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" strokecolor="#bc4542 [3045]">
                 <v:stroke endarrow="open"/>
               </v:shape>
             </w:pict>
@@ -2582,7 +2756,7 @@
           </mc:Choice>
           <mc:Fallback>
             <w:pict>
-              <v:shape w14:anchorId="0B3D7072" id="6 Conector recto de flecha" o:spid="_x0000_s1026" type="#_x0000_t32" style="position:absolute;margin-left:147.35pt;margin-top:23.05pt;width:95.2pt;height:.85pt;z-index:251654144;visibility:visible;mso-wrap-style:square;mso-width-percent:0;mso-height-percent:0;mso-wrap-distance-left:9pt;mso-wrap-distance-top:0;mso-wrap-distance-right:9pt;mso-wrap-distance-bottom:0;mso-position-horizontal:absolute;mso-position-horizontal-relative:text;mso-position-vertical:absolute;mso-position-vertical-relative:text;mso-width-percent:0;mso-height-percent:0;mso-width-relative:margin;mso-height-relative:margin" o:gfxdata="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" strokecolor="#bc4542 [3045]">
+              <v:shape w14:anchorId="61931E2C" id="6 Conector recto de flecha" o:spid="_x0000_s1026" type="#_x0000_t32" style="position:absolute;margin-left:147.35pt;margin-top:23.05pt;width:95.2pt;height:.85pt;z-index:251654144;visibility:visible;mso-wrap-style:square;mso-width-percent:0;mso-height-percent:0;mso-wrap-distance-left:9pt;mso-wrap-distance-top:0;mso-wrap-distance-right:9pt;mso-wrap-distance-bottom:0;mso-position-horizontal:absolute;mso-position-horizontal-relative:text;mso-position-vertical:absolute;mso-position-vertical-relative:text;mso-width-percent:0;mso-height-percent:0;mso-width-relative:margin;mso-height-relative:margin" o:gfxdata="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" strokecolor="#bc4542 [3045]">
                 <v:stroke endarrow="open"/>
               </v:shape>
             </w:pict>
@@ -3069,6 +3243,7 @@
         <w:rPr>
           <w:noProof/>
         </w:rPr>
+        <w:lastRenderedPageBreak/>
         <w:drawing>
           <wp:inline distT="0" distB="0" distL="0" distR="0" wp14:anchorId="161961AF" wp14:editId="66C53C08">
             <wp:extent cx="4603315" cy="3200400"/>
@@ -3210,6 +3385,7 @@
         <w:rPr>
           <w:noProof/>
         </w:rPr>
+        <w:lastRenderedPageBreak/>
         <w:drawing>
           <wp:inline distT="0" distB="0" distL="0" distR="0" wp14:anchorId="379CE75B" wp14:editId="57C14C67">
             <wp:extent cx="5117836" cy="2655736"/>
@@ -4137,6 +4313,118 @@
     </w:lvl>
   </w:abstractNum>
   <w:abstractNum w:abstractNumId="5" w15:restartNumberingAfterBreak="0">
+    <w:nsid w:val="69C21756"/>
+    <w:multiLevelType w:val="hybridMultilevel"/>
+    <w:tmpl w:val="CAC22410"/>
+    <w:lvl w:ilvl="0" w:tplc="CEF4FCCC">
+      <w:numFmt w:val="bullet"/>
+      <w:lvlText w:val=""/>
+      <w:lvlJc w:val="left"/>
+      <w:pPr>
+        <w:ind w:left="1068" w:hanging="360"/>
+      </w:pPr>
+      <w:rPr>
+        <w:rFonts w:ascii="Wingdings" w:eastAsiaTheme="minorHAnsi" w:hAnsi="Wingdings" w:cstheme="minorBidi" w:hint="default"/>
+      </w:rPr>
+    </w:lvl>
+    <w:lvl w:ilvl="1" w:tplc="280A0003" w:tentative="1">
+      <w:start w:val="1"/>
+      <w:numFmt w:val="bullet"/>
+      <w:lvlText w:val="o"/>
+      <w:lvlJc w:val="left"/>
+      <w:pPr>
+        <w:ind w:left="1788" w:hanging="360"/>
+      </w:pPr>
+      <w:rPr>
+        <w:rFonts w:ascii="Courier New" w:hAnsi="Courier New" w:cs="Courier New" w:hint="default"/>
+      </w:rPr>
+    </w:lvl>
+    <w:lvl w:ilvl="2" w:tplc="280A0005" w:tentative="1">
+      <w:start w:val="1"/>
+      <w:numFmt w:val="bullet"/>
+      <w:lvlText w:val=""/>
+      <w:lvlJc w:val="left"/>
+      <w:pPr>
+        <w:ind w:left="2508" w:hanging="360"/>
+      </w:pPr>
+      <w:rPr>
+        <w:rFonts w:ascii="Wingdings" w:hAnsi="Wingdings" w:hint="default"/>
+      </w:rPr>
+    </w:lvl>
+    <w:lvl w:ilvl="3" w:tplc="280A0001" w:tentative="1">
+      <w:start w:val="1"/>
+      <w:numFmt w:val="bullet"/>
+      <w:lvlText w:val=""/>
+      <w:lvlJc w:val="left"/>
+      <w:pPr>
+        <w:ind w:left="3228" w:hanging="360"/>
+      </w:pPr>
+      <w:rPr>
+        <w:rFonts w:ascii="Symbol" w:hAnsi="Symbol" w:hint="default"/>
+      </w:rPr>
+    </w:lvl>
+    <w:lvl w:ilvl="4" w:tplc="280A0003" w:tentative="1">
+      <w:start w:val="1"/>
+      <w:numFmt w:val="bullet"/>
+      <w:lvlText w:val="o"/>
+      <w:lvlJc w:val="left"/>
+      <w:pPr>
+        <w:ind w:left="3948" w:hanging="360"/>
+      </w:pPr>
+      <w:rPr>
+        <w:rFonts w:ascii="Courier New" w:hAnsi="Courier New" w:cs="Courier New" w:hint="default"/>
+      </w:rPr>
+    </w:lvl>
+    <w:lvl w:ilvl="5" w:tplc="280A0005" w:tentative="1">
+      <w:start w:val="1"/>
+      <w:numFmt w:val="bullet"/>
+      <w:lvlText w:val=""/>
+      <w:lvlJc w:val="left"/>
+      <w:pPr>
+        <w:ind w:left="4668" w:hanging="360"/>
+      </w:pPr>
+      <w:rPr>
+        <w:rFonts w:ascii="Wingdings" w:hAnsi="Wingdings" w:hint="default"/>
+      </w:rPr>
+    </w:lvl>
+    <w:lvl w:ilvl="6" w:tplc="280A0001" w:tentative="1">
+      <w:start w:val="1"/>
+      <w:numFmt w:val="bullet"/>
+      <w:lvlText w:val=""/>
+      <w:lvlJc w:val="left"/>
+      <w:pPr>
+        <w:ind w:left="5388" w:hanging="360"/>
+      </w:pPr>
+      <w:rPr>
+        <w:rFonts w:ascii="Symbol" w:hAnsi="Symbol" w:hint="default"/>
+      </w:rPr>
+    </w:lvl>
+    <w:lvl w:ilvl="7" w:tplc="280A0003" w:tentative="1">
+      <w:start w:val="1"/>
+      <w:numFmt w:val="bullet"/>
+      <w:lvlText w:val="o"/>
+      <w:lvlJc w:val="left"/>
+      <w:pPr>
+        <w:ind w:left="6108" w:hanging="360"/>
+      </w:pPr>
+      <w:rPr>
+        <w:rFonts w:ascii="Courier New" w:hAnsi="Courier New" w:cs="Courier New" w:hint="default"/>
+      </w:rPr>
+    </w:lvl>
+    <w:lvl w:ilvl="8" w:tplc="280A0005" w:tentative="1">
+      <w:start w:val="1"/>
+      <w:numFmt w:val="bullet"/>
+      <w:lvlText w:val=""/>
+      <w:lvlJc w:val="left"/>
+      <w:pPr>
+        <w:ind w:left="6828" w:hanging="360"/>
+      </w:pPr>
+      <w:rPr>
+        <w:rFonts w:ascii="Wingdings" w:hAnsi="Wingdings" w:hint="default"/>
+      </w:rPr>
+    </w:lvl>
+  </w:abstractNum>
+  <w:abstractNum w:abstractNumId="6" w15:restartNumberingAfterBreak="0">
     <w:nsid w:val="7E5F52C8"/>
     <w:multiLevelType w:val="hybridMultilevel"/>
     <w:tmpl w:val="EEF4AF50"/>
@@ -4253,7 +4541,7 @@
     <w:abstractNumId w:val="2"/>
   </w:num>
   <w:num w:numId="2">
-    <w:abstractNumId w:val="5"/>
+    <w:abstractNumId w:val="6"/>
   </w:num>
   <w:num w:numId="3">
     <w:abstractNumId w:val="0"/>
@@ -4266,6 +4554,9 @@
   </w:num>
   <w:num w:numId="6">
     <w:abstractNumId w:val="4"/>
+  </w:num>
+  <w:num w:numId="7">
+    <w:abstractNumId w:val="5"/>
   </w:num>
 </w:numbering>
 </file>
@@ -5079,7 +5370,7 @@
 </file>
 
 <file path=customXml/itemProps1.xml><?xml version="1.0" encoding="utf-8"?>
-<ds:datastoreItem xmlns:ds="http://schemas.openxmlformats.org/officeDocument/2006/customXml" ds:itemID="{89CC37FE-7CB0-4089-850A-1DFEBD4BBB39}">
+<ds:datastoreItem xmlns:ds="http://schemas.openxmlformats.org/officeDocument/2006/customXml" ds:itemID="{6F6475C2-740D-439E-8A45-F74B2A887939}">
   <ds:schemaRefs>
     <ds:schemaRef ds:uri="http://schemas.openxmlformats.org/officeDocument/2006/bibliography"/>
   </ds:schemaRefs>

</xml_diff>

<commit_message>
se mejoró el módulo de gestión Experiencia Laboral, como el diseño y la estructura de la base de datos
</commit_message>
<xml_diff>
--- a/Mejoras de la aplicación.docx
+++ b/Mejoras de la aplicación.docx
@@ -1164,6 +1164,242 @@
       <w:pPr>
         <w:pStyle w:val="Prrafodelista"/>
         <w:numPr>
+          <w:ilvl w:val="1"/>
+          <w:numId w:val="1"/>
+        </w:numPr>
+        <w:rPr>
+          <w:sz w:val="24"/>
+          <w:szCs w:val="28"/>
+          <w:lang w:val="es-PE"/>
+        </w:rPr>
+      </w:pPr>
+      <w:r>
+        <w:rPr>
+          <w:sz w:val="24"/>
+          <w:szCs w:val="28"/>
+          <w:lang w:val="es-PE"/>
+        </w:rPr>
+        <w:lastRenderedPageBreak/>
+        <w:t xml:space="preserve">Se debería eliminar las etapas, y colocar un </w:t>
+      </w:r>
+      <w:proofErr w:type="spellStart"/>
+      <w:r>
+        <w:rPr>
+          <w:sz w:val="24"/>
+          <w:szCs w:val="28"/>
+          <w:lang w:val="es-PE"/>
+        </w:rPr>
+        <w:t>textArea</w:t>
+      </w:r>
+      <w:proofErr w:type="spellEnd"/>
+      <w:r>
+        <w:rPr>
+          <w:sz w:val="24"/>
+          <w:szCs w:val="28"/>
+          <w:lang w:val="es-PE"/>
+        </w:rPr>
+        <w:t xml:space="preserve"> para describir una sola etapa del proceso de selección.</w:t>
+      </w:r>
+    </w:p>
+    <w:p>
+      <w:pPr>
+        <w:ind w:left="2832"/>
+        <w:jc w:val="center"/>
+        <w:rPr>
+          <w:sz w:val="24"/>
+          <w:szCs w:val="28"/>
+          <w:lang w:val="es-PE"/>
+        </w:rPr>
+      </w:pPr>
+    </w:p>
+    <w:p>
+      <w:pPr>
+        <w:ind w:left="1416"/>
+        <w:rPr>
+          <w:sz w:val="24"/>
+          <w:szCs w:val="28"/>
+          <w:lang w:val="es-PE"/>
+        </w:rPr>
+      </w:pPr>
+      <w:r>
+        <w:rPr>
+          <w:noProof/>
+          <w:sz w:val="24"/>
+          <w:szCs w:val="28"/>
+          <w:lang w:val="es-PE"/>
+        </w:rPr>
+        <w:drawing>
+          <wp:anchor distT="0" distB="0" distL="114300" distR="114300" simplePos="0" relativeHeight="251685888" behindDoc="0" locked="0" layoutInCell="1" allowOverlap="1" wp14:anchorId="3DFE4704" wp14:editId="4B505B5C">
+            <wp:simplePos x="0" y="0"/>
+            <wp:positionH relativeFrom="column">
+              <wp:posOffset>2973705</wp:posOffset>
+            </wp:positionH>
+            <wp:positionV relativeFrom="paragraph">
+              <wp:posOffset>9525</wp:posOffset>
+            </wp:positionV>
+            <wp:extent cx="3017520" cy="3383280"/>
+            <wp:effectExtent l="0" t="0" r="0" b="7620"/>
+            <wp:wrapNone/>
+            <wp:docPr id="14" name="Imagen 14"/>
+            <wp:cNvGraphicFramePr>
+              <a:graphicFrameLocks xmlns:a="http://schemas.openxmlformats.org/drawingml/2006/main" noChangeAspect="1"/>
+            </wp:cNvGraphicFramePr>
+            <a:graphic xmlns:a="http://schemas.openxmlformats.org/drawingml/2006/main">
+              <a:graphicData uri="http://schemas.openxmlformats.org/drawingml/2006/picture">
+                <pic:pic xmlns:pic="http://schemas.openxmlformats.org/drawingml/2006/picture">
+                  <pic:nvPicPr>
+                    <pic:cNvPr id="0" name="Picture 1"/>
+                    <pic:cNvPicPr>
+                      <a:picLocks noChangeAspect="1" noChangeArrowheads="1"/>
+                    </pic:cNvPicPr>
+                  </pic:nvPicPr>
+                  <pic:blipFill>
+                    <a:blip r:embed="rId9">
+                      <a:extLst>
+                        <a:ext uri="{28A0092B-C50C-407E-A947-70E740481C1C}">
+                          <a14:useLocalDpi xmlns:a14="http://schemas.microsoft.com/office/drawing/2010/main" val="0"/>
+                        </a:ext>
+                      </a:extLst>
+                    </a:blip>
+                    <a:srcRect/>
+                    <a:stretch>
+                      <a:fillRect/>
+                    </a:stretch>
+                  </pic:blipFill>
+                  <pic:spPr bwMode="auto">
+                    <a:xfrm>
+                      <a:off x="0" y="0"/>
+                      <a:ext cx="3017520" cy="3383280"/>
+                    </a:xfrm>
+                    <a:prstGeom prst="rect">
+                      <a:avLst/>
+                    </a:prstGeom>
+                    <a:noFill/>
+                    <a:ln>
+                      <a:noFill/>
+                    </a:ln>
+                  </pic:spPr>
+                </pic:pic>
+              </a:graphicData>
+            </a:graphic>
+            <wp14:sizeRelH relativeFrom="page">
+              <wp14:pctWidth>0</wp14:pctWidth>
+            </wp14:sizeRelH>
+            <wp14:sizeRelV relativeFrom="page">
+              <wp14:pctHeight>0</wp14:pctHeight>
+            </wp14:sizeRelV>
+          </wp:anchor>
+        </w:drawing>
+      </w:r>
+    </w:p>
+    <w:p>
+      <w:pPr>
+        <w:ind w:left="1416"/>
+        <w:rPr>
+          <w:sz w:val="24"/>
+          <w:szCs w:val="28"/>
+          <w:lang w:val="es-PE"/>
+        </w:rPr>
+      </w:pPr>
+    </w:p>
+    <w:p>
+      <w:pPr>
+        <w:ind w:left="1416"/>
+        <w:rPr>
+          <w:sz w:val="24"/>
+          <w:szCs w:val="28"/>
+          <w:lang w:val="es-PE"/>
+        </w:rPr>
+      </w:pPr>
+    </w:p>
+    <w:p>
+      <w:pPr>
+        <w:ind w:left="1416"/>
+        <w:rPr>
+          <w:sz w:val="24"/>
+          <w:szCs w:val="28"/>
+          <w:lang w:val="es-PE"/>
+        </w:rPr>
+      </w:pPr>
+    </w:p>
+    <w:p>
+      <w:pPr>
+        <w:ind w:left="1416"/>
+        <w:rPr>
+          <w:sz w:val="24"/>
+          <w:szCs w:val="28"/>
+          <w:lang w:val="es-PE"/>
+        </w:rPr>
+      </w:pPr>
+    </w:p>
+    <w:p>
+      <w:pPr>
+        <w:ind w:left="1416"/>
+        <w:rPr>
+          <w:sz w:val="24"/>
+          <w:szCs w:val="28"/>
+          <w:lang w:val="es-PE"/>
+        </w:rPr>
+      </w:pPr>
+    </w:p>
+    <w:p>
+      <w:pPr>
+        <w:ind w:left="1416"/>
+        <w:rPr>
+          <w:sz w:val="24"/>
+          <w:szCs w:val="28"/>
+          <w:lang w:val="es-PE"/>
+        </w:rPr>
+      </w:pPr>
+    </w:p>
+    <w:p>
+      <w:pPr>
+        <w:ind w:left="1416"/>
+        <w:rPr>
+          <w:sz w:val="24"/>
+          <w:szCs w:val="28"/>
+          <w:lang w:val="es-PE"/>
+        </w:rPr>
+      </w:pPr>
+    </w:p>
+    <w:p>
+      <w:pPr>
+        <w:ind w:left="1416"/>
+        <w:rPr>
+          <w:sz w:val="24"/>
+          <w:szCs w:val="28"/>
+          <w:lang w:val="es-PE"/>
+        </w:rPr>
+      </w:pPr>
+    </w:p>
+    <w:p>
+      <w:pPr>
+        <w:ind w:left="1416"/>
+        <w:rPr>
+          <w:sz w:val="24"/>
+          <w:szCs w:val="28"/>
+          <w:lang w:val="es-PE"/>
+        </w:rPr>
+      </w:pPr>
+    </w:p>
+    <w:p>
+      <w:pPr>
+        <w:pStyle w:val="Prrafodelista"/>
+        <w:ind w:left="1440"/>
+        <w:jc w:val="right"/>
+        <w:rPr>
+          <w:sz w:val="24"/>
+          <w:szCs w:val="28"/>
+          <w:lang w:val="es-PE"/>
+        </w:rPr>
+      </w:pPr>
+      <w:bookmarkStart w:id="0" w:name="_GoBack"/>
+      <w:bookmarkEnd w:id="0"/>
+    </w:p>
+    <w:p>
+      <w:pPr>
+        <w:pStyle w:val="Prrafodelista"/>
+        <w:numPr>
           <w:ilvl w:val="0"/>
           <w:numId w:val="1"/>
         </w:numPr>
@@ -1183,7 +1419,6 @@
           <w:szCs w:val="28"/>
           <w:lang w:val="es-PE"/>
         </w:rPr>
-        <w:lastRenderedPageBreak/>
         <w:t>Gestionar experiencia del Puesto</w:t>
       </w:r>
       <w:r>
@@ -1512,8 +1747,6 @@
           <w:lang w:val="es-PE"/>
         </w:rPr>
       </w:pPr>
-      <w:bookmarkStart w:id="0" w:name="_GoBack"/>
-      <w:bookmarkEnd w:id="0"/>
       <w:r>
         <w:rPr>
           <w:noProof/>
@@ -1539,7 +1772,7 @@
                     </pic:cNvPicPr>
                   </pic:nvPicPr>
                   <pic:blipFill rotWithShape="1">
-                    <a:blip r:embed="rId9" cstate="print">
+                    <a:blip r:embed="rId10" cstate="print">
                       <a:extLst>
                         <a:ext uri="{28A0092B-C50C-407E-A947-70E740481C1C}">
                           <a14:useLocalDpi xmlns:a14="http://schemas.microsoft.com/office/drawing/2010/main" val="0"/>
@@ -1883,7 +2116,7 @@
                     <pic:cNvPicPr/>
                   </pic:nvPicPr>
                   <pic:blipFill rotWithShape="1">
-                    <a:blip r:embed="rId10" cstate="print">
+                    <a:blip r:embed="rId11" cstate="print">
                       <a:extLst>
                         <a:ext uri="{28A0092B-C50C-407E-A947-70E740481C1C}">
                           <a14:useLocalDpi xmlns:a14="http://schemas.microsoft.com/office/drawing/2010/main" val="0"/>
@@ -2036,7 +2269,7 @@
           </mc:Choice>
           <mc:Fallback>
             <w:pict>
-              <v:shapetype w14:anchorId="76F83CE9" id="_x0000_t32" coordsize="21600,21600" o:spt="32" o:oned="t" path="m,l21600,21600e" filled="f">
+              <v:shapetype w14:anchorId="1D89FFB0" id="_x0000_t32" coordsize="21600,21600" o:spt="32" o:oned="t" path="m,l21600,21600e" filled="f">
                 <v:path arrowok="t" fillok="f" o:connecttype="none"/>
                 <o:lock v:ext="edit" shapetype="t"/>
               </v:shapetype>
@@ -2288,7 +2521,6 @@
           <w:noProof/>
           <w:lang w:val="en-US"/>
         </w:rPr>
-        <w:lastRenderedPageBreak/>
         <w:drawing>
           <wp:inline distT="0" distB="0" distL="0" distR="0" wp14:anchorId="1B11F1A9" wp14:editId="1A70955F">
             <wp:extent cx="5727724" cy="3486150"/>
@@ -2305,7 +2537,7 @@
                     <pic:cNvPicPr/>
                   </pic:nvPicPr>
                   <pic:blipFill rotWithShape="1">
-                    <a:blip r:embed="rId11"/>
+                    <a:blip r:embed="rId12"/>
                     <a:srcRect l="15557" t="12837" r="685" b="5602"/>
                     <a:stretch/>
                   </pic:blipFill>
@@ -2517,7 +2749,7 @@
                     <pic:cNvPicPr/>
                   </pic:nvPicPr>
                   <pic:blipFill rotWithShape="1">
-                    <a:blip r:embed="rId12">
+                    <a:blip r:embed="rId13">
                       <a:extLst>
                         <a:ext uri="{28A0092B-C50C-407E-A947-70E740481C1C}">
                           <a14:useLocalDpi xmlns:a14="http://schemas.microsoft.com/office/drawing/2010/main" val="0"/>
@@ -2671,7 +2903,7 @@
           </mc:Choice>
           <mc:Fallback>
             <w:pict>
-              <v:shape w14:anchorId="616E67F0" id="5 Conector recto de flecha" o:spid="_x0000_s1026" type="#_x0000_t32" style="position:absolute;margin-left:148.75pt;margin-top:19.6pt;width:95.75pt;height:1.4pt;z-index:251649024;visibility:visible;mso-wrap-style:square;mso-width-percent:0;mso-height-percent:0;mso-wrap-distance-left:9pt;mso-wrap-distance-top:0;mso-wrap-distance-right:9pt;mso-wrap-distance-bottom:0;mso-position-horizontal:absolute;mso-position-horizontal-relative:text;mso-position-vertical:absolute;mso-position-vertical-relative:text;mso-width-percent:0;mso-height-percent:0;mso-width-relative:margin;mso-height-relative:margin" o:gfxdata="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" strokecolor="#bc4542 [3045]">
+              <v:shape w14:anchorId="7048C53F" id="5 Conector recto de flecha" o:spid="_x0000_s1026" type="#_x0000_t32" style="position:absolute;margin-left:148.75pt;margin-top:19.6pt;width:95.75pt;height:1.4pt;z-index:251649024;visibility:visible;mso-wrap-style:square;mso-width-percent:0;mso-height-percent:0;mso-wrap-distance-left:9pt;mso-wrap-distance-top:0;mso-wrap-distance-right:9pt;mso-wrap-distance-bottom:0;mso-position-horizontal:absolute;mso-position-horizontal-relative:text;mso-position-vertical:absolute;mso-position-vertical-relative:text;mso-width-percent:0;mso-height-percent:0;mso-width-relative:margin;mso-height-relative:margin" o:gfxdata="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" strokecolor="#bc4542 [3045]">
                 <v:stroke endarrow="open"/>
               </v:shape>
             </w:pict>
@@ -2756,7 +2988,7 @@
           </mc:Choice>
           <mc:Fallback>
             <w:pict>
-              <v:shape w14:anchorId="61931E2C" id="6 Conector recto de flecha" o:spid="_x0000_s1026" type="#_x0000_t32" style="position:absolute;margin-left:147.35pt;margin-top:23.05pt;width:95.2pt;height:.85pt;z-index:251654144;visibility:visible;mso-wrap-style:square;mso-width-percent:0;mso-height-percent:0;mso-wrap-distance-left:9pt;mso-wrap-distance-top:0;mso-wrap-distance-right:9pt;mso-wrap-distance-bottom:0;mso-position-horizontal:absolute;mso-position-horizontal-relative:text;mso-position-vertical:absolute;mso-position-vertical-relative:text;mso-width-percent:0;mso-height-percent:0;mso-width-relative:margin;mso-height-relative:margin" o:gfxdata="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" strokecolor="#bc4542 [3045]">
+              <v:shape w14:anchorId="54BC838B" id="6 Conector recto de flecha" o:spid="_x0000_s1026" type="#_x0000_t32" style="position:absolute;margin-left:147.35pt;margin-top:23.05pt;width:95.2pt;height:.85pt;z-index:251654144;visibility:visible;mso-wrap-style:square;mso-width-percent:0;mso-height-percent:0;mso-wrap-distance-left:9pt;mso-wrap-distance-top:0;mso-wrap-distance-right:9pt;mso-wrap-distance-bottom:0;mso-position-horizontal:absolute;mso-position-horizontal-relative:text;mso-position-vertical:absolute;mso-position-vertical-relative:text;mso-width-percent:0;mso-height-percent:0;mso-width-relative:margin;mso-height-relative:margin" o:gfxdata="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" strokecolor="#bc4542 [3045]">
                 <v:stroke endarrow="open"/>
               </v:shape>
             </w:pict>
@@ -2878,7 +3110,7 @@
         </w:rPr>
         <w:t xml:space="preserve"> se debe re direccionar a la página: </w:t>
       </w:r>
-      <w:hyperlink r:id="rId13" w:history="1">
+      <w:hyperlink r:id="rId14" w:history="1">
         <w:r>
           <w:rPr>
             <w:rStyle w:val="Hipervnculo"/>
@@ -3041,7 +3273,7 @@
                     <pic:cNvPicPr/>
                   </pic:nvPicPr>
                   <pic:blipFill rotWithShape="1">
-                    <a:blip r:embed="rId14" cstate="print">
+                    <a:blip r:embed="rId15" cstate="print">
                       <a:extLst>
                         <a:ext uri="{28A0092B-C50C-407E-A947-70E740481C1C}">
                           <a14:useLocalDpi xmlns:a14="http://schemas.microsoft.com/office/drawing/2010/main" val="0"/>
@@ -3243,7 +3475,6 @@
         <w:rPr>
           <w:noProof/>
         </w:rPr>
-        <w:lastRenderedPageBreak/>
         <w:drawing>
           <wp:inline distT="0" distB="0" distL="0" distR="0" wp14:anchorId="161961AF" wp14:editId="66C53C08">
             <wp:extent cx="4603315" cy="3200400"/>
@@ -3260,7 +3491,7 @@
                     <pic:cNvPicPr/>
                   </pic:nvPicPr>
                   <pic:blipFill rotWithShape="1">
-                    <a:blip r:embed="rId15"/>
+                    <a:blip r:embed="rId16"/>
                     <a:srcRect l="33934" t="9172" r="34813" b="52199"/>
                     <a:stretch/>
                   </pic:blipFill>
@@ -3385,7 +3616,6 @@
         <w:rPr>
           <w:noProof/>
         </w:rPr>
-        <w:lastRenderedPageBreak/>
         <w:drawing>
           <wp:inline distT="0" distB="0" distL="0" distR="0" wp14:anchorId="379CE75B" wp14:editId="57C14C67">
             <wp:extent cx="5117836" cy="2655736"/>
@@ -3402,7 +3632,7 @@
                     <pic:cNvPicPr/>
                   </pic:nvPicPr>
                   <pic:blipFill rotWithShape="1">
-                    <a:blip r:embed="rId16"/>
+                    <a:blip r:embed="rId17"/>
                     <a:srcRect t="3352" b="4398"/>
                     <a:stretch/>
                   </pic:blipFill>
@@ -3595,9 +3825,8 @@
           <w:highlight w:val="yellow"/>
           <w:lang w:val="es-PE"/>
         </w:rPr>
-        <w:t xml:space="preserve">: USTED YA SE ENCUENTRA EVALUADO EN ESTA </w:t>
-      </w:r>
-      <w:proofErr w:type="gramStart"/>
+        <w:t>: USTED YA SE ENCUENTRA EVALUADO EN ESTA PRUEBA</w:t>
+      </w:r>
       <w:r>
         <w:rPr>
           <w:sz w:val="24"/>
@@ -3605,7 +3834,7 @@
           <w:highlight w:val="yellow"/>
           <w:lang w:val="es-PE"/>
         </w:rPr>
-        <w:t>PRUEBA</w:t>
+        <w:t xml:space="preserve"> </w:t>
       </w:r>
       <w:r>
         <w:rPr>
@@ -3614,18 +3843,8 @@
           <w:highlight w:val="yellow"/>
           <w:lang w:val="es-PE"/>
         </w:rPr>
-        <w:t xml:space="preserve"> </w:t>
-      </w:r>
-      <w:r>
-        <w:rPr>
-          <w:sz w:val="24"/>
-          <w:szCs w:val="28"/>
-          <w:highlight w:val="yellow"/>
-          <w:lang w:val="es-PE"/>
-        </w:rPr>
         <w:t>.</w:t>
       </w:r>
-      <w:proofErr w:type="gramEnd"/>
     </w:p>
     <w:p>
       <w:pPr>
@@ -5370,7 +5589,7 @@
 </file>
 
 <file path=customXml/itemProps1.xml><?xml version="1.0" encoding="utf-8"?>
-<ds:datastoreItem xmlns:ds="http://schemas.openxmlformats.org/officeDocument/2006/customXml" ds:itemID="{6F6475C2-740D-439E-8A45-F74B2A887939}">
+<ds:datastoreItem xmlns:ds="http://schemas.openxmlformats.org/officeDocument/2006/customXml" ds:itemID="{E3E4CBDB-9245-4F40-BCC4-A5AB691517E5}">
   <ds:schemaRefs>
     <ds:schemaRef ds:uri="http://schemas.openxmlformats.org/officeDocument/2006/bibliography"/>
   </ds:schemaRefs>

</xml_diff>